<commit_message>
merged class LoginFasade and RegisterFasade, added metghod register(), added RegistrationResult class
</commit_message>
<xml_diff>
--- a/projekt.docx
+++ b/projekt.docx
@@ -486,14 +486,7 @@
           <w:sz w:val="28"/>
           <w:szCs w:val="28"/>
         </w:rPr>
-        <w:t xml:space="preserve">użytkownik </w:t>
-      </w:r>
-      <w:r>
-        <w:rPr>
-          <w:sz w:val="28"/>
-          <w:szCs w:val="28"/>
-        </w:rPr>
-        <w:t>próbuje się zalogować i otrzymuje brak autoryzacji</w:t>
+        <w:t>użytkownik próbuje się zalogować i otrzymuje brak autoryzacji</w:t>
       </w:r>
       <w:r>
         <w:rPr>
@@ -817,21 +810,7 @@
           <w:sz w:val="28"/>
           <w:szCs w:val="28"/>
         </w:rPr>
-        <w:t xml:space="preserve"> odpytuje zewnętrzny serwer </w:t>
-      </w:r>
-      <w:r>
-        <w:rPr>
-          <w:sz w:val="28"/>
-          <w:szCs w:val="28"/>
-        </w:rPr>
-        <w:t>i</w:t>
-      </w:r>
-      <w:r>
-        <w:rPr>
-          <w:sz w:val="28"/>
-          <w:szCs w:val="28"/>
-        </w:rPr>
-        <w:t xml:space="preserve"> dodaje nowe oferty</w:t>
+        <w:t xml:space="preserve"> odpytuje zewnętrzny serwer i dodaje nowe oferty</w:t>
       </w:r>
     </w:p>
     <w:p>
@@ -1477,184 +1456,7 @@
         <mc:AlternateContent>
           <mc:Choice Requires="wps">
             <w:drawing>
-              <wp:anchor distT="0" distB="0" distL="114300" distR="114300" simplePos="0" relativeHeight="251703296" behindDoc="0" locked="0" layoutInCell="1" allowOverlap="1" wp14:anchorId="3E1B9A68" wp14:editId="09386AD3">
-                <wp:simplePos x="0" y="0"/>
-                <wp:positionH relativeFrom="column">
-                  <wp:posOffset>1738630</wp:posOffset>
-                </wp:positionH>
-                <wp:positionV relativeFrom="paragraph">
-                  <wp:posOffset>319405</wp:posOffset>
-                </wp:positionV>
-                <wp:extent cx="752475" cy="2114550"/>
-                <wp:effectExtent l="57150" t="19050" r="47625" b="57150"/>
-                <wp:wrapNone/>
-                <wp:docPr id="34" name="Łącznik prosty ze strzałką 34"/>
-                <wp:cNvGraphicFramePr/>
-                <a:graphic xmlns:a="http://schemas.openxmlformats.org/drawingml/2006/main">
-                  <a:graphicData uri="http://schemas.microsoft.com/office/word/2010/wordprocessingShape">
-                    <wps:wsp>
-                      <wps:cNvCnPr/>
-                      <wps:spPr>
-                        <a:xfrm flipH="1">
-                          <a:off x="0" y="0"/>
-                          <a:ext cx="752475" cy="2114550"/>
-                        </a:xfrm>
-                        <a:prstGeom prst="straightConnector1">
-                          <a:avLst/>
-                        </a:prstGeom>
-                        <a:ln w="57150">
-                          <a:tailEnd type="triangle"/>
-                        </a:ln>
-                      </wps:spPr>
-                      <wps:style>
-                        <a:lnRef idx="1">
-                          <a:schemeClr val="accent1"/>
-                        </a:lnRef>
-                        <a:fillRef idx="0">
-                          <a:schemeClr val="accent1"/>
-                        </a:fillRef>
-                        <a:effectRef idx="0">
-                          <a:schemeClr val="accent1"/>
-                        </a:effectRef>
-                        <a:fontRef idx="minor">
-                          <a:schemeClr val="tx1"/>
-                        </a:fontRef>
-                      </wps:style>
-                      <wps:bodyPr/>
-                    </wps:wsp>
-                  </a:graphicData>
-                </a:graphic>
-                <wp14:sizeRelH relativeFrom="margin">
-                  <wp14:pctWidth>0</wp14:pctWidth>
-                </wp14:sizeRelH>
-                <wp14:sizeRelV relativeFrom="margin">
-                  <wp14:pctHeight>0</wp14:pctHeight>
-                </wp14:sizeRelV>
-              </wp:anchor>
-            </w:drawing>
-          </mc:Choice>
-          <mc:Fallback>
-            <w:pict>
-              <v:shape w14:anchorId="11F63445" id="Łącznik prosty ze strzałką 34" o:spid="_x0000_s1026" type="#_x0000_t32" style="position:absolute;margin-left:136.9pt;margin-top:25.15pt;width:59.25pt;height:166.5pt;flip:x;z-index:251703296;visibility:visible;mso-wrap-style:square;mso-width-percent:0;mso-height-percent:0;mso-wrap-distance-left:9pt;mso-wrap-distance-top:0;mso-wrap-distance-right:9pt;mso-wrap-distance-bottom:0;mso-position-horizontal:absolute;mso-position-horizontal-relative:text;mso-position-vertical:absolute;mso-position-vertical-relative:text;mso-width-percent:0;mso-height-percent:0;mso-width-relative:margin;mso-height-relative:margin" o:gfxdata="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" strokecolor="#4472c4 [3204]" strokeweight="4.5pt">
-                <v:stroke endarrow="block" joinstyle="miter"/>
-              </v:shape>
-            </w:pict>
-          </mc:Fallback>
-        </mc:AlternateContent>
-      </w:r>
-      <w:r>
-        <w:rPr>
-          <w:noProof/>
-          <w:sz w:val="28"/>
-          <w:szCs w:val="28"/>
-        </w:rPr>
-        <mc:AlternateContent>
-          <mc:Choice Requires="wps">
-            <w:drawing>
-              <wp:anchor distT="0" distB="0" distL="114300" distR="114300" simplePos="0" relativeHeight="251664384" behindDoc="0" locked="0" layoutInCell="1" allowOverlap="1" wp14:anchorId="035E1589" wp14:editId="38E7253B">
-                <wp:simplePos x="0" y="0"/>
-                <wp:positionH relativeFrom="column">
-                  <wp:posOffset>52705</wp:posOffset>
-                </wp:positionH>
-                <wp:positionV relativeFrom="paragraph">
-                  <wp:posOffset>2506980</wp:posOffset>
-                </wp:positionV>
-                <wp:extent cx="1752600" cy="485775"/>
-                <wp:effectExtent l="0" t="0" r="28575" b="28575"/>
-                <wp:wrapNone/>
-                <wp:docPr id="6" name="Prostokąt 6"/>
-                <wp:cNvGraphicFramePr/>
-                <a:graphic xmlns:a="http://schemas.openxmlformats.org/drawingml/2006/main">
-                  <a:graphicData uri="http://schemas.microsoft.com/office/word/2010/wordprocessingShape">
-                    <wps:wsp>
-                      <wps:cNvSpPr/>
-                      <wps:spPr>
-                        <a:xfrm>
-                          <a:off x="0" y="0"/>
-                          <a:ext cx="1752600" cy="485775"/>
-                        </a:xfrm>
-                        <a:prstGeom prst="rect">
-                          <a:avLst/>
-                        </a:prstGeom>
-                      </wps:spPr>
-                      <wps:style>
-                        <a:lnRef idx="2">
-                          <a:schemeClr val="accent1">
-                            <a:shade val="50000"/>
-                          </a:schemeClr>
-                        </a:lnRef>
-                        <a:fillRef idx="1">
-                          <a:schemeClr val="accent1"/>
-                        </a:fillRef>
-                        <a:effectRef idx="0">
-                          <a:schemeClr val="accent1"/>
-                        </a:effectRef>
-                        <a:fontRef idx="minor">
-                          <a:schemeClr val="lt1"/>
-                        </a:fontRef>
-                      </wps:style>
-                      <wps:txbx>
-                        <w:txbxContent>
-                          <w:p>
-                            <w:pPr>
-                              <w:spacing w:after="0"/>
-                              <w:jc w:val="center"/>
-                            </w:pPr>
-                            <w:r>
-                              <w:t>USER AUTORIZATOR</w:t>
-                            </w:r>
-                          </w:p>
-                        </w:txbxContent>
-                      </wps:txbx>
-                      <wps:bodyPr rot="0" spcFirstLastPara="0" vertOverflow="overflow" horzOverflow="overflow" vert="horz" wrap="square" lIns="91440" tIns="45720" rIns="91440" bIns="45720" numCol="1" spcCol="0" rtlCol="0" fromWordArt="0" anchor="ctr" anchorCtr="0" forceAA="0" compatLnSpc="1">
-                        <a:prstTxWarp prst="textNoShape">
-                          <a:avLst/>
-                        </a:prstTxWarp>
-                        <a:noAutofit/>
-                      </wps:bodyPr>
-                    </wps:wsp>
-                  </a:graphicData>
-                </a:graphic>
-                <wp14:sizeRelH relativeFrom="margin">
-                  <wp14:pctWidth>0</wp14:pctWidth>
-                </wp14:sizeRelH>
-                <wp14:sizeRelV relativeFrom="margin">
-                  <wp14:pctHeight>0</wp14:pctHeight>
-                </wp14:sizeRelV>
-              </wp:anchor>
-            </w:drawing>
-          </mc:Choice>
-          <mc:Fallback>
-            <w:pict>
-              <v:rect w14:anchorId="035E1589" id="Prostokąt 6" o:spid="_x0000_s1028" style="position:absolute;left:0;text-align:left;margin-left:4.15pt;margin-top:197.4pt;width:138pt;height:38.25pt;z-index:251664384;visibility:visible;mso-wrap-style:square;mso-width-percent:0;mso-height-percent:0;mso-wrap-distance-left:9pt;mso-wrap-distance-top:0;mso-wrap-distance-right:9pt;mso-wrap-distance-bottom:0;mso-position-horizontal:absolute;mso-position-horizontal-relative:text;mso-position-vertical:absolute;mso-position-vertical-relative:text;mso-width-percent:0;mso-height-percent:0;mso-width-relative:margin;mso-height-relative:margin;v-text-anchor:middle" o:gfxdata="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" fillcolor="#4472c4 [3204]" strokecolor="#1f3763 [1604]" strokeweight="1pt">
-                <v:textbox>
-                  <w:txbxContent>
-                    <w:p>
-                      <w:pPr>
-                        <w:spacing w:after="0"/>
-                        <w:jc w:val="center"/>
-                      </w:pPr>
-                      <w:r>
-                        <w:t>USER AUTORIZATOR</w:t>
-                      </w:r>
-                    </w:p>
-                  </w:txbxContent>
-                </v:textbox>
-              </v:rect>
-            </w:pict>
-          </mc:Fallback>
-        </mc:AlternateContent>
-      </w:r>
-      <w:r>
-        <w:rPr>
-          <w:noProof/>
-          <w:sz w:val="28"/>
-          <w:szCs w:val="28"/>
-        </w:rPr>
-        <mc:AlternateContent>
-          <mc:Choice Requires="wps">
-            <w:drawing>
-              <wp:anchor distT="0" distB="0" distL="114300" distR="114300" simplePos="0" relativeHeight="251675648" behindDoc="0" locked="0" layoutInCell="1" allowOverlap="1" wp14:anchorId="05B0AB2B" wp14:editId="7314CFDC">
+              <wp:anchor distT="0" distB="0" distL="114300" distR="114300" simplePos="0" relativeHeight="251675648" behindDoc="0" locked="0" layoutInCell="1" allowOverlap="1" wp14:anchorId="05B0AB2B" wp14:editId="71AD31A4">
                 <wp:simplePos x="0" y="0"/>
                 <wp:positionH relativeFrom="column">
                   <wp:posOffset>1471929</wp:posOffset>
@@ -1712,7 +1514,11 @@
           </mc:Choice>
           <mc:Fallback>
             <w:pict>
-              <v:shape w14:anchorId="7D61829A" id="Łącznik prosty ze strzałką 12" o:spid="_x0000_s1026" type="#_x0000_t32" style="position:absolute;margin-left:115.9pt;margin-top:25.15pt;width:75.75pt;height:90.75pt;flip:x;z-index:251675648;visibility:visible;mso-wrap-style:square;mso-width-percent:0;mso-height-percent:0;mso-wrap-distance-left:9pt;mso-wrap-distance-top:0;mso-wrap-distance-right:9pt;mso-wrap-distance-bottom:0;mso-position-horizontal:absolute;mso-position-horizontal-relative:text;mso-position-vertical:absolute;mso-position-vertical-relative:text;mso-width-percent:0;mso-height-percent:0;mso-width-relative:margin;mso-height-relative:margin" o:gfxdata="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" strokecolor="#4472c4 [3204]" strokeweight="4.5pt">
+              <v:shapetype w14:anchorId="4FFB12E1" id="_x0000_t32" coordsize="21600,21600" o:spt="32" o:oned="t" path="m,l21600,21600e" filled="f">
+                <v:path arrowok="t" fillok="f" o:connecttype="none"/>
+                <o:lock v:ext="edit" shapetype="t"/>
+              </v:shapetype>
+              <v:shape id="Łącznik prosty ze strzałką 12" o:spid="_x0000_s1026" type="#_x0000_t32" style="position:absolute;margin-left:115.9pt;margin-top:25.15pt;width:75.75pt;height:90.75pt;flip:x;z-index:251675648;visibility:visible;mso-wrap-style:square;mso-width-percent:0;mso-height-percent:0;mso-wrap-distance-left:9pt;mso-wrap-distance-top:0;mso-wrap-distance-right:9pt;mso-wrap-distance-bottom:0;mso-position-horizontal:absolute;mso-position-horizontal-relative:text;mso-position-vertical:absolute;mso-position-vertical-relative:text;mso-width-percent:0;mso-height-percent:0;mso-width-relative:margin;mso-height-relative:margin" o:gfxdata="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" strokecolor="#4472c4 [3204]" strokeweight="4.5pt">
                 <v:stroke endarrow="block" joinstyle="miter"/>
               </v:shape>
             </w:pict>
@@ -1778,7 +1584,13 @@
                               <w:jc w:val="center"/>
                             </w:pPr>
                             <w:r>
-                              <w:t>USER REGISTERING</w:t>
+                              <w:t xml:space="preserve">USER </w:t>
+                            </w:r>
+                            <w:r>
+                              <w:t xml:space="preserve"> LOGIN AND </w:t>
+                            </w:r>
+                            <w:r>
+                              <w:t>REGISTERING</w:t>
                             </w:r>
                           </w:p>
                         </w:txbxContent>
@@ -1803,7 +1615,7 @@
           </mc:Choice>
           <mc:Fallback>
             <w:pict>
-              <v:rect w14:anchorId="2355B06D" id="Prostokąt 10" o:spid="_x0000_s1029" style="position:absolute;left:0;text-align:left;margin-left:4.15pt;margin-top:120.4pt;width:138pt;height:38.25pt;z-index:251672576;visibility:visible;mso-wrap-style:square;mso-width-percent:0;mso-height-percent:0;mso-wrap-distance-left:9pt;mso-wrap-distance-top:0;mso-wrap-distance-right:9pt;mso-wrap-distance-bottom:0;mso-position-horizontal:absolute;mso-position-horizontal-relative:text;mso-position-vertical:absolute;mso-position-vertical-relative:text;mso-width-percent:0;mso-height-percent:0;mso-width-relative:margin;mso-height-relative:margin;v-text-anchor:middle" o:gfxdata="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" fillcolor="#4472c4 [3204]" strokecolor="#1f3763 [1604]" strokeweight="1pt">
+              <v:rect w14:anchorId="2355B06D" id="Prostokąt 10" o:spid="_x0000_s1028" style="position:absolute;left:0;text-align:left;margin-left:4.15pt;margin-top:120.4pt;width:138pt;height:38.25pt;z-index:251672576;visibility:visible;mso-wrap-style:square;mso-width-percent:0;mso-height-percent:0;mso-wrap-distance-left:9pt;mso-wrap-distance-top:0;mso-wrap-distance-right:9pt;mso-wrap-distance-bottom:0;mso-position-horizontal:absolute;mso-position-horizontal-relative:text;mso-position-vertical:absolute;mso-position-vertical-relative:text;mso-width-percent:0;mso-height-percent:0;mso-width-relative:margin;mso-height-relative:margin;v-text-anchor:middle" o:gfxdata="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" fillcolor="#4472c4 [3204]" strokecolor="#1f3763 [1604]" strokeweight="1pt">
                 <v:textbox>
                   <w:txbxContent>
                     <w:p>
@@ -1812,7 +1624,13 @@
                         <w:jc w:val="center"/>
                       </w:pPr>
                       <w:r>
-                        <w:t>USER REGISTERING</w:t>
+                        <w:t xml:space="preserve">USER </w:t>
+                      </w:r>
+                      <w:r>
+                        <w:t xml:space="preserve"> LOGIN AND </w:t>
+                      </w:r>
+                      <w:r>
+                        <w:t>REGISTERING</w:t>
                       </w:r>
                     </w:p>
                   </w:txbxContent>
@@ -1937,7 +1755,7 @@
                 </v:handles>
                 <o:complex v:ext="view"/>
               </v:shapetype>
-              <v:shape id="Uśmiechnięta buźka 26" o:spid="_x0000_s1030" type="#_x0000_t96" style="position:absolute;left:0;text-align:left;margin-left:142.15pt;margin-top:-64.85pt;width:98.25pt;height:90pt;z-index:251698176;visibility:visible;mso-wrap-style:square;mso-width-percent:0;mso-height-percent:0;mso-wrap-distance-left:9pt;mso-wrap-distance-top:0;mso-wrap-distance-right:9pt;mso-wrap-distance-bottom:0;mso-position-horizontal:absolute;mso-position-horizontal-relative:text;mso-position-vertical:absolute;mso-position-vertical-relative:text;mso-width-percent:0;mso-height-percent:0;mso-width-relative:margin;mso-height-relative:margin;v-text-anchor:middle" o:gfxdata="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" fillcolor="#4472c4 [3204]" strokecolor="#1f3763 [1604]" strokeweight="1pt">
+              <v:shape id="Uśmiechnięta buźka 26" o:spid="_x0000_s1029" type="#_x0000_t96" style="position:absolute;left:0;text-align:left;margin-left:142.15pt;margin-top:-64.85pt;width:98.25pt;height:90pt;z-index:251698176;visibility:visible;mso-wrap-style:square;mso-width-percent:0;mso-height-percent:0;mso-wrap-distance-left:9pt;mso-wrap-distance-top:0;mso-wrap-distance-right:9pt;mso-wrap-distance-bottom:0;mso-position-horizontal:absolute;mso-position-horizontal-relative:text;mso-position-vertical:absolute;mso-position-vertical-relative:text;mso-width-percent:0;mso-height-percent:0;mso-width-relative:margin;mso-height-relative:margin;v-text-anchor:middle" o:gfxdata="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" fillcolor="#4472c4 [3204]" strokecolor="#1f3763 [1604]" strokeweight="1pt">
                 <v:stroke joinstyle="miter"/>
                 <v:textbox>
                   <w:txbxContent>

</xml_diff>

<commit_message>
updated projekt.docx, added class with samples, implemented more integration tests
</commit_message>
<xml_diff>
--- a/projekt.docx
+++ b/projekt.docx
@@ -1,6 +1,6 @@
 
 <file path=word/document.xml><?xml version="1.0" encoding="utf-8"?>
-<w:document xmlns:wpc="http://schemas.microsoft.com/office/word/2010/wordprocessingCanvas" xmlns:cx="http://schemas.microsoft.com/office/drawing/2014/chartex" xmlns:cx1="http://schemas.microsoft.com/office/drawing/2015/9/8/chartex" xmlns:cx2="http://schemas.microsoft.com/office/drawing/2015/10/21/chartex" xmlns:cx3="http://schemas.microsoft.com/office/drawing/2016/5/9/chartex" xmlns:cx4="http://schemas.microsoft.com/office/drawing/2016/5/10/chartex" xmlns:cx5="http://schemas.microsoft.com/office/drawing/2016/5/11/chartex" xmlns:cx6="http://schemas.microsoft.com/office/drawing/2016/5/12/chartex" xmlns:cx7="http://schemas.microsoft.com/office/drawing/2016/5/13/chartex" xmlns:cx8="http://schemas.microsoft.com/office/drawing/2016/5/14/chartex" xmlns:mc="http://schemas.openxmlformats.org/markup-compatibility/2006" xmlns:aink="http://schemas.microsoft.com/office/drawing/2016/ink" xmlns:am3d="http://schemas.microsoft.com/office/drawing/2017/model3d" xmlns:o="urn:schemas-microsoft-com:office:office" xmlns:oel="http://schemas.microsoft.com/office/2019/extlst" xmlns:r="http://schemas.openxmlformats.org/officeDocument/2006/relationships" xmlns:m="http://schemas.openxmlformats.org/officeDocument/2006/math" xmlns:v="urn:schemas-microsoft-com:vml" xmlns:wp14="http://schemas.microsoft.com/office/word/2010/wordprocessingDrawing" xmlns:wp="http://schemas.openxmlformats.org/drawingml/2006/wordprocessingDrawing" xmlns:w10="urn:schemas-microsoft-com:office:word" xmlns:w="http://schemas.openxmlformats.org/wordprocessingml/2006/main" xmlns:w14="http://schemas.microsoft.com/office/word/2010/wordml" xmlns:w15="http://schemas.microsoft.com/office/word/2012/wordml" xmlns:w16cex="http://schemas.microsoft.com/office/word/2018/wordml/cex" xmlns:w16cid="http://schemas.microsoft.com/office/word/2016/wordml/cid" xmlns:w16="http://schemas.microsoft.com/office/word/2018/wordml" xmlns:w16sdtdh="http://schemas.microsoft.com/office/word/2020/wordml/sdtdatahash" xmlns:w16se="http://schemas.microsoft.com/office/word/2015/wordml/symex" xmlns:wpg="http://schemas.microsoft.com/office/word/2010/wordprocessingGroup" xmlns:wpi="http://schemas.microsoft.com/office/word/2010/wordprocessingInk" xmlns:wne="http://schemas.microsoft.com/office/word/2006/wordml" xmlns:wps="http://schemas.microsoft.com/office/word/2010/wordprocessingShape" mc:Ignorable="w14 w15 w16se w16cid w16 w16cex w16sdtdh wp14">
+<w:document xmlns:wpc="http://schemas.microsoft.com/office/word/2010/wordprocessingCanvas" xmlns:cx="http://schemas.microsoft.com/office/drawing/2014/chartex" xmlns:cx1="http://schemas.microsoft.com/office/drawing/2015/9/8/chartex" xmlns:cx2="http://schemas.microsoft.com/office/drawing/2015/10/21/chartex" xmlns:cx3="http://schemas.microsoft.com/office/drawing/2016/5/9/chartex" xmlns:cx4="http://schemas.microsoft.com/office/drawing/2016/5/10/chartex" xmlns:cx5="http://schemas.microsoft.com/office/drawing/2016/5/11/chartex" xmlns:cx6="http://schemas.microsoft.com/office/drawing/2016/5/12/chartex" xmlns:cx7="http://schemas.microsoft.com/office/drawing/2016/5/13/chartex" xmlns:cx8="http://schemas.microsoft.com/office/drawing/2016/5/14/chartex" xmlns:mc="http://schemas.openxmlformats.org/markup-compatibility/2006" xmlns:aink="http://schemas.microsoft.com/office/drawing/2016/ink" xmlns:am3d="http://schemas.microsoft.com/office/drawing/2017/model3d" xmlns:o="urn:schemas-microsoft-com:office:office" xmlns:oel="http://schemas.microsoft.com/office/2019/extlst" xmlns:r="http://schemas.openxmlformats.org/officeDocument/2006/relationships" xmlns:m="http://schemas.openxmlformats.org/officeDocument/2006/math" xmlns:v="urn:schemas-microsoft-com:vml" xmlns:wp14="http://schemas.microsoft.com/office/word/2010/wordprocessingDrawing" xmlns:wp="http://schemas.openxmlformats.org/drawingml/2006/wordprocessingDrawing" xmlns:w10="urn:schemas-microsoft-com:office:word" xmlns:w="http://schemas.openxmlformats.org/wordprocessingml/2006/main" xmlns:w14="http://schemas.microsoft.com/office/word/2010/wordml" xmlns:w15="http://schemas.microsoft.com/office/word/2012/wordml" xmlns:w16cex="http://schemas.microsoft.com/office/word/2018/wordml/cex" xmlns:w16cid="http://schemas.microsoft.com/office/word/2016/wordml/cid" xmlns:w16="http://schemas.microsoft.com/office/word/2018/wordml" xmlns:w16du="http://schemas.microsoft.com/office/word/2023/wordml/word16du" xmlns:w16sdtdh="http://schemas.microsoft.com/office/word/2020/wordml/sdtdatahash" xmlns:w16se="http://schemas.microsoft.com/office/word/2015/wordml/symex" xmlns:wpg="http://schemas.microsoft.com/office/word/2010/wordprocessingGroup" xmlns:wpi="http://schemas.microsoft.com/office/word/2010/wordprocessingInk" xmlns:wne="http://schemas.microsoft.com/office/word/2006/wordml" xmlns:wps="http://schemas.microsoft.com/office/word/2010/wordprocessingShape" mc:Ignorable="w14 w15 w16se w16cid w16 w16cex w16sdtdh wp14">
   <w:body>
     <w:p>
       <w:pPr>
@@ -422,497 +422,484 @@
     </w:p>
     <w:p>
       <w:pPr>
-        <w:pStyle w:val="Akapitzlist"/>
-        <w:numPr>
-          <w:ilvl w:val="1"/>
-          <w:numId w:val="1"/>
-        </w:numPr>
-        <w:rPr>
-          <w:sz w:val="28"/>
-          <w:szCs w:val="28"/>
-        </w:rPr>
-      </w:pPr>
-      <w:r>
-        <w:rPr>
-          <w:sz w:val="28"/>
-          <w:szCs w:val="28"/>
-        </w:rPr>
-        <w:t>nie ma ofert na serwerze</w:t>
+        <w:shd w:val="clear" w:color="auto" w:fill="2B2B2B"/>
+        <w:spacing w:after="0" w:line="240" w:lineRule="auto"/>
+        <w:rPr>
+          <w:rFonts w:ascii="Courier New" w:eastAsia="Times New Roman" w:hAnsi="Courier New" w:cs="Courier New"/>
+          <w:color w:val="808080"/>
+          <w:kern w:val="0"/>
+          <w:sz w:val="24"/>
+          <w:szCs w:val="24"/>
+          <w:lang w:eastAsia="pl-PL"/>
+          <w14:ligatures w14:val="none"/>
+        </w:rPr>
+      </w:pPr>
+      <w:r>
+        <w:rPr>
+          <w:rFonts w:ascii="Courier New" w:eastAsia="Times New Roman" w:hAnsi="Courier New" w:cs="Courier New"/>
+          <w:color w:val="808080"/>
+          <w:kern w:val="0"/>
+          <w:sz w:val="24"/>
+          <w:szCs w:val="24"/>
+          <w:lang w:eastAsia="pl-PL"/>
+          <w14:ligatures w14:val="none"/>
+        </w:rPr>
+        <w:t>1</w:t>
+      </w:r>
+      <w:r>
+        <w:rPr>
+          <w:rFonts w:ascii="Courier New" w:eastAsia="Times New Roman" w:hAnsi="Courier New" w:cs="Courier New"/>
+          <w:color w:val="808080"/>
+          <w:kern w:val="0"/>
+          <w:sz w:val="24"/>
+          <w:szCs w:val="24"/>
+          <w:lang w:eastAsia="pl-PL"/>
+          <w14:ligatures w14:val="none"/>
+        </w:rPr>
+        <w:t>.nie ma ofert na serwerze</w:t>
+      </w:r>
+      <w:r>
+        <w:rPr>
+          <w:rFonts w:ascii="Courier New" w:eastAsia="Times New Roman" w:hAnsi="Courier New" w:cs="Courier New"/>
+          <w:color w:val="CC7832"/>
+          <w:kern w:val="0"/>
+          <w:sz w:val="24"/>
+          <w:szCs w:val="24"/>
+          <w:lang w:eastAsia="pl-PL"/>
+          <w14:ligatures w14:val="none"/>
+        </w:rPr>
+        <w:br/>
+      </w:r>
+      <w:r>
+        <w:rPr>
+          <w:rFonts w:ascii="Courier New" w:eastAsia="Times New Roman" w:hAnsi="Courier New" w:cs="Courier New"/>
+          <w:color w:val="808080"/>
+          <w:kern w:val="0"/>
+          <w:sz w:val="24"/>
+          <w:szCs w:val="24"/>
+          <w:lang w:eastAsia="pl-PL"/>
+          <w14:ligatures w14:val="none"/>
+        </w:rPr>
+        <w:t>2.apka odpytuje zewnętrzną bazę i dodaje 0 ofert</w:t>
+      </w:r>
+      <w:r>
+        <w:rPr>
+          <w:rFonts w:ascii="Courier New" w:eastAsia="Times New Roman" w:hAnsi="Courier New" w:cs="Courier New"/>
+          <w:color w:val="808080"/>
+          <w:kern w:val="0"/>
+          <w:sz w:val="24"/>
+          <w:szCs w:val="24"/>
+          <w:lang w:eastAsia="pl-PL"/>
+          <w14:ligatures w14:val="none"/>
+        </w:rPr>
+        <w:br/>
+        <w:t>3.użytkownik próbuje się zalogować i otrzymuje brak autoryzacji 401</w:t>
+      </w:r>
+      <w:r>
+        <w:rPr>
+          <w:rFonts w:ascii="Courier New" w:eastAsia="Times New Roman" w:hAnsi="Courier New" w:cs="Courier New"/>
+          <w:color w:val="808080"/>
+          <w:kern w:val="0"/>
+          <w:sz w:val="24"/>
+          <w:szCs w:val="24"/>
+          <w:lang w:eastAsia="pl-PL"/>
+          <w14:ligatures w14:val="none"/>
+        </w:rPr>
+        <w:br/>
+        <w:t>4.użytkownik próbuje pobrać oferty i otrzymuje brak autoryzacji 401</w:t>
+      </w:r>
+      <w:r>
+        <w:rPr>
+          <w:rFonts w:ascii="Courier New" w:eastAsia="Times New Roman" w:hAnsi="Courier New" w:cs="Courier New"/>
+          <w:color w:val="808080"/>
+          <w:kern w:val="0"/>
+          <w:sz w:val="24"/>
+          <w:szCs w:val="24"/>
+          <w:lang w:eastAsia="pl-PL"/>
+          <w14:ligatures w14:val="none"/>
+        </w:rPr>
+        <w:br/>
+        <w:t>5.użytkownik nie posiada konta i chce się zarejestrować</w:t>
+      </w:r>
+      <w:r>
+        <w:rPr>
+          <w:rFonts w:ascii="Courier New" w:eastAsia="Times New Roman" w:hAnsi="Courier New" w:cs="Courier New"/>
+          <w:color w:val="808080"/>
+          <w:kern w:val="0"/>
+          <w:sz w:val="24"/>
+          <w:szCs w:val="24"/>
+          <w:lang w:eastAsia="pl-PL"/>
+          <w14:ligatures w14:val="none"/>
+        </w:rPr>
+        <w:br/>
+        <w:t>6.użytkownik wypełnia formularz rejestracji i go wysyła status 200</w:t>
+      </w:r>
+      <w:r>
+        <w:rPr>
+          <w:rFonts w:ascii="Courier New" w:eastAsia="Times New Roman" w:hAnsi="Courier New" w:cs="Courier New"/>
+          <w:color w:val="808080"/>
+          <w:kern w:val="0"/>
+          <w:sz w:val="24"/>
+          <w:szCs w:val="24"/>
+          <w:lang w:eastAsia="pl-PL"/>
+          <w14:ligatures w14:val="none"/>
+        </w:rPr>
+        <w:br/>
+        <w:t xml:space="preserve">7.użytkownik próbuje się zalogować , jeśli logowanie jest poprawne otrzymuje </w:t>
+      </w:r>
+      <w:proofErr w:type="spellStart"/>
+      <w:r>
+        <w:rPr>
+          <w:rFonts w:ascii="Courier New" w:eastAsia="Times New Roman" w:hAnsi="Courier New" w:cs="Courier New"/>
+          <w:color w:val="808080"/>
+          <w:kern w:val="0"/>
+          <w:sz w:val="24"/>
+          <w:szCs w:val="24"/>
+          <w:lang w:eastAsia="pl-PL"/>
+          <w14:ligatures w14:val="none"/>
+        </w:rPr>
+        <w:t>token</w:t>
+      </w:r>
+      <w:proofErr w:type="spellEnd"/>
+      <w:r>
+        <w:rPr>
+          <w:rFonts w:ascii="Courier New" w:eastAsia="Times New Roman" w:hAnsi="Courier New" w:cs="Courier New"/>
+          <w:color w:val="808080"/>
+          <w:kern w:val="0"/>
+          <w:sz w:val="24"/>
+          <w:szCs w:val="24"/>
+          <w:lang w:eastAsia="pl-PL"/>
+          <w14:ligatures w14:val="none"/>
+        </w:rPr>
+        <w:t xml:space="preserve"> status 200</w:t>
+      </w:r>
+      <w:r>
+        <w:rPr>
+          <w:rFonts w:ascii="Courier New" w:eastAsia="Times New Roman" w:hAnsi="Courier New" w:cs="Courier New"/>
+          <w:color w:val="808080"/>
+          <w:kern w:val="0"/>
+          <w:sz w:val="24"/>
+          <w:szCs w:val="24"/>
+          <w:lang w:eastAsia="pl-PL"/>
+          <w14:ligatures w14:val="none"/>
+        </w:rPr>
+        <w:br/>
+        <w:t xml:space="preserve">8.użytkownik próbuje pobrać oferty z poprawnym </w:t>
+      </w:r>
+      <w:proofErr w:type="spellStart"/>
+      <w:r>
+        <w:rPr>
+          <w:rFonts w:ascii="Courier New" w:eastAsia="Times New Roman" w:hAnsi="Courier New" w:cs="Courier New"/>
+          <w:color w:val="808080"/>
+          <w:kern w:val="0"/>
+          <w:sz w:val="24"/>
+          <w:szCs w:val="24"/>
+          <w:lang w:eastAsia="pl-PL"/>
+          <w14:ligatures w14:val="none"/>
+        </w:rPr>
+        <w:t>tokenem</w:t>
+      </w:r>
+      <w:proofErr w:type="spellEnd"/>
+      <w:r>
+        <w:rPr>
+          <w:rFonts w:ascii="Courier New" w:eastAsia="Times New Roman" w:hAnsi="Courier New" w:cs="Courier New"/>
+          <w:color w:val="808080"/>
+          <w:kern w:val="0"/>
+          <w:sz w:val="24"/>
+          <w:szCs w:val="24"/>
+          <w:lang w:eastAsia="pl-PL"/>
+          <w14:ligatures w14:val="none"/>
+        </w:rPr>
+        <w:t xml:space="preserve"> w bazie nie ma ofert  </w:t>
+      </w:r>
+      <w:proofErr w:type="spellStart"/>
+      <w:r>
+        <w:rPr>
+          <w:rFonts w:ascii="Courier New" w:eastAsia="Times New Roman" w:hAnsi="Courier New" w:cs="Courier New"/>
+          <w:color w:val="808080"/>
+          <w:kern w:val="0"/>
+          <w:sz w:val="24"/>
+          <w:szCs w:val="24"/>
+          <w:lang w:eastAsia="pl-PL"/>
+          <w14:ligatures w14:val="none"/>
+        </w:rPr>
+        <w:t>otrzumuje</w:t>
+      </w:r>
+      <w:proofErr w:type="spellEnd"/>
+      <w:r>
+        <w:rPr>
+          <w:rFonts w:ascii="Courier New" w:eastAsia="Times New Roman" w:hAnsi="Courier New" w:cs="Courier New"/>
+          <w:color w:val="808080"/>
+          <w:kern w:val="0"/>
+          <w:sz w:val="24"/>
+          <w:szCs w:val="24"/>
+          <w:lang w:eastAsia="pl-PL"/>
+          <w14:ligatures w14:val="none"/>
+        </w:rPr>
+        <w:t xml:space="preserve"> 0 ofert </w:t>
+      </w:r>
+      <w:r>
+        <w:rPr>
+          <w:rFonts w:ascii="Courier New" w:eastAsia="Times New Roman" w:hAnsi="Courier New" w:cs="Courier New"/>
+          <w:color w:val="CC7832"/>
+          <w:kern w:val="0"/>
+          <w:sz w:val="24"/>
+          <w:szCs w:val="24"/>
+          <w:lang w:eastAsia="pl-PL"/>
+          <w14:ligatures w14:val="none"/>
+        </w:rPr>
+        <w:br/>
+      </w:r>
+      <w:r>
+        <w:rPr>
+          <w:rFonts w:ascii="Courier New" w:eastAsia="Times New Roman" w:hAnsi="Courier New" w:cs="Courier New"/>
+          <w:color w:val="808080"/>
+          <w:kern w:val="0"/>
+          <w:sz w:val="24"/>
+          <w:szCs w:val="24"/>
+          <w:lang w:eastAsia="pl-PL"/>
+          <w14:ligatures w14:val="none"/>
+        </w:rPr>
+        <w:t>9.w zewnętrznej bazie są 2 nowe oferty</w:t>
       </w:r>
     </w:p>
     <w:p>
       <w:pPr>
-        <w:pStyle w:val="Akapitzlist"/>
-        <w:numPr>
-          <w:ilvl w:val="1"/>
-          <w:numId w:val="1"/>
-        </w:numPr>
-        <w:rPr>
-          <w:sz w:val="28"/>
-          <w:szCs w:val="28"/>
-        </w:rPr>
-      </w:pPr>
+        <w:shd w:val="clear" w:color="auto" w:fill="2B2B2B"/>
+        <w:spacing w:after="0" w:line="240" w:lineRule="auto"/>
+        <w:rPr>
+          <w:rFonts w:ascii="Courier New" w:eastAsia="Times New Roman" w:hAnsi="Courier New" w:cs="Courier New"/>
+          <w:color w:val="808080"/>
+          <w:kern w:val="0"/>
+          <w:sz w:val="24"/>
+          <w:szCs w:val="24"/>
+          <w:lang w:eastAsia="pl-PL"/>
+          <w14:ligatures w14:val="none"/>
+        </w:rPr>
+      </w:pPr>
+      <w:r>
+        <w:rPr>
+          <w:rFonts w:ascii="Courier New" w:eastAsia="Times New Roman" w:hAnsi="Courier New" w:cs="Courier New"/>
+          <w:color w:val="808080"/>
+          <w:kern w:val="0"/>
+          <w:sz w:val="24"/>
+          <w:szCs w:val="24"/>
+          <w:lang w:eastAsia="pl-PL"/>
+          <w14:ligatures w14:val="none"/>
+        </w:rPr>
+        <w:t>10.apka odpytuje zewnętrzny serwer i dodaje nowe oferty</w:t>
+      </w:r>
+      <w:r>
+        <w:rPr>
+          <w:rFonts w:ascii="Courier New" w:eastAsia="Times New Roman" w:hAnsi="Courier New" w:cs="Courier New"/>
+          <w:color w:val="808080"/>
+          <w:kern w:val="0"/>
+          <w:sz w:val="24"/>
+          <w:szCs w:val="24"/>
+          <w:lang w:eastAsia="pl-PL"/>
+          <w14:ligatures w14:val="none"/>
+        </w:rPr>
+        <w:br/>
+        <w:t xml:space="preserve">11.Użytkownik próbuje pobrać nieistniejącą ofertę – otrzymuje 204 - no </w:t>
+      </w:r>
       <w:proofErr w:type="spellStart"/>
       <w:r>
         <w:rPr>
-          <w:sz w:val="28"/>
-          <w:szCs w:val="28"/>
-        </w:rPr>
-        <w:t>apka</w:t>
+          <w:rFonts w:ascii="Courier New" w:eastAsia="Times New Roman" w:hAnsi="Courier New" w:cs="Courier New"/>
+          <w:color w:val="808080"/>
+          <w:kern w:val="0"/>
+          <w:sz w:val="24"/>
+          <w:szCs w:val="24"/>
+          <w:lang w:eastAsia="pl-PL"/>
+          <w14:ligatures w14:val="none"/>
+        </w:rPr>
+        <w:t>content</w:t>
       </w:r>
       <w:proofErr w:type="spellEnd"/>
       <w:r>
         <w:rPr>
-          <w:sz w:val="28"/>
-          <w:szCs w:val="28"/>
-        </w:rPr>
-        <w:t xml:space="preserve"> odpytuje zewnętrzną bazę i dodaje 0 ofert</w:t>
+          <w:rFonts w:ascii="Courier New" w:eastAsia="Times New Roman" w:hAnsi="Courier New" w:cs="Courier New"/>
+          <w:color w:val="808080"/>
+          <w:kern w:val="0"/>
+          <w:sz w:val="24"/>
+          <w:szCs w:val="24"/>
+          <w:lang w:eastAsia="pl-PL"/>
+          <w14:ligatures w14:val="none"/>
+        </w:rPr>
+        <w:br/>
+        <w:t>12.Użytkownik pr</w:t>
+      </w:r>
+      <w:r>
+        <w:rPr>
+          <w:rFonts w:ascii="Courier New" w:eastAsia="Times New Roman" w:hAnsi="Courier New" w:cs="Courier New"/>
+          <w:color w:val="808080"/>
+          <w:kern w:val="0"/>
+          <w:sz w:val="24"/>
+          <w:szCs w:val="24"/>
+          <w:lang w:eastAsia="pl-PL"/>
+          <w14:ligatures w14:val="none"/>
+        </w:rPr>
+        <w:t>ó</w:t>
+      </w:r>
+      <w:r>
+        <w:rPr>
+          <w:rFonts w:ascii="Courier New" w:eastAsia="Times New Roman" w:hAnsi="Courier New" w:cs="Courier New"/>
+          <w:color w:val="808080"/>
+          <w:kern w:val="0"/>
+          <w:sz w:val="24"/>
+          <w:szCs w:val="24"/>
+          <w:lang w:eastAsia="pl-PL"/>
+          <w14:ligatures w14:val="none"/>
+        </w:rPr>
+        <w:t>buje pobrać istniejącą ofertę – otrzymuje ją z kodem 200</w:t>
+      </w:r>
+      <w:r>
+        <w:rPr>
+          <w:rFonts w:ascii="Courier New" w:eastAsia="Times New Roman" w:hAnsi="Courier New" w:cs="Courier New"/>
+          <w:color w:val="808080"/>
+          <w:kern w:val="0"/>
+          <w:sz w:val="24"/>
+          <w:szCs w:val="24"/>
+          <w:lang w:eastAsia="pl-PL"/>
+          <w14:ligatures w14:val="none"/>
+        </w:rPr>
+        <w:br/>
+        <w:t>13.użytkownik wysyła zapytanie o oferty otrzymuje oferty z kodem 200</w:t>
+      </w:r>
+      <w:r>
+        <w:rPr>
+          <w:rFonts w:ascii="Courier New" w:eastAsia="Times New Roman" w:hAnsi="Courier New" w:cs="Courier New"/>
+          <w:color w:val="808080"/>
+          <w:kern w:val="0"/>
+          <w:sz w:val="24"/>
+          <w:szCs w:val="24"/>
+          <w:lang w:eastAsia="pl-PL"/>
+          <w14:ligatures w14:val="none"/>
+        </w:rPr>
+        <w:br/>
+        <w:t>14.użytkownik dodaje ofertę</w:t>
       </w:r>
     </w:p>
     <w:p>
       <w:pPr>
-        <w:pStyle w:val="Akapitzlist"/>
-        <w:numPr>
-          <w:ilvl w:val="1"/>
-          <w:numId w:val="1"/>
-        </w:numPr>
-        <w:rPr>
-          <w:sz w:val="28"/>
-          <w:szCs w:val="28"/>
-        </w:rPr>
-      </w:pPr>
-      <w:r>
-        <w:rPr>
-          <w:sz w:val="28"/>
-          <w:szCs w:val="28"/>
-        </w:rPr>
-        <w:t>użytkownik próbuje się zalogować i otrzymuje brak autoryzacji</w:t>
-      </w:r>
-      <w:r>
-        <w:rPr>
-          <w:sz w:val="28"/>
-          <w:szCs w:val="28"/>
-        </w:rPr>
-        <w:t xml:space="preserve"> 401</w:t>
+        <w:shd w:val="clear" w:color="auto" w:fill="2B2B2B"/>
+        <w:spacing w:after="0" w:line="240" w:lineRule="auto"/>
+        <w:rPr>
+          <w:rFonts w:ascii="Courier New" w:eastAsia="Times New Roman" w:hAnsi="Courier New" w:cs="Courier New"/>
+          <w:color w:val="A9B7C6"/>
+          <w:kern w:val="0"/>
+          <w:sz w:val="24"/>
+          <w:szCs w:val="24"/>
+          <w:lang w:eastAsia="pl-PL"/>
+          <w14:ligatures w14:val="none"/>
+        </w:rPr>
+      </w:pPr>
+      <w:r>
+        <w:rPr>
+          <w:rFonts w:ascii="Courier New" w:eastAsia="Times New Roman" w:hAnsi="Courier New" w:cs="Courier New"/>
+          <w:color w:val="808080"/>
+          <w:kern w:val="0"/>
+          <w:sz w:val="24"/>
+          <w:szCs w:val="24"/>
+          <w:lang w:eastAsia="pl-PL"/>
+          <w14:ligatures w14:val="none"/>
+        </w:rPr>
+        <w:t>15.uzytkownik usuwa dodaną ofertę</w:t>
+      </w:r>
+      <w:r>
+        <w:rPr>
+          <w:rFonts w:ascii="Courier New" w:eastAsia="Times New Roman" w:hAnsi="Courier New" w:cs="Courier New"/>
+          <w:color w:val="808080"/>
+          <w:kern w:val="0"/>
+          <w:sz w:val="24"/>
+          <w:szCs w:val="24"/>
+          <w:lang w:eastAsia="pl-PL"/>
+          <w14:ligatures w14:val="none"/>
+        </w:rPr>
+        <w:br/>
+        <w:t>1</w:t>
+      </w:r>
+      <w:r>
+        <w:rPr>
+          <w:rFonts w:ascii="Courier New" w:eastAsia="Times New Roman" w:hAnsi="Courier New" w:cs="Courier New"/>
+          <w:color w:val="808080"/>
+          <w:kern w:val="0"/>
+          <w:sz w:val="24"/>
+          <w:szCs w:val="24"/>
+          <w:lang w:eastAsia="pl-PL"/>
+          <w14:ligatures w14:val="none"/>
+        </w:rPr>
+        <w:t>6</w:t>
+      </w:r>
+      <w:r>
+        <w:rPr>
+          <w:rFonts w:ascii="Courier New" w:eastAsia="Times New Roman" w:hAnsi="Courier New" w:cs="Courier New"/>
+          <w:color w:val="808080"/>
+          <w:kern w:val="0"/>
+          <w:sz w:val="24"/>
+          <w:szCs w:val="24"/>
+          <w:lang w:eastAsia="pl-PL"/>
+          <w14:ligatures w14:val="none"/>
+        </w:rPr>
+        <w:t>.wylogowanie ręczne lub auto.</w:t>
       </w:r>
     </w:p>
     <w:p>
       <w:pPr>
-        <w:pStyle w:val="Akapitzlist"/>
-        <w:numPr>
-          <w:ilvl w:val="1"/>
-          <w:numId w:val="1"/>
-        </w:numPr>
-        <w:rPr>
-          <w:sz w:val="28"/>
-          <w:szCs w:val="28"/>
-        </w:rPr>
-      </w:pPr>
-      <w:r>
-        <w:rPr>
-          <w:sz w:val="28"/>
-          <w:szCs w:val="28"/>
-        </w:rPr>
-        <w:t>użytkownik próbuje pobrać oferty i otrzymuje brak autoryzacji</w:t>
-      </w:r>
-      <w:r>
-        <w:rPr>
-          <w:sz w:val="28"/>
-          <w:szCs w:val="28"/>
-        </w:rPr>
-        <w:t xml:space="preserve"> 401</w:t>
+        <w:tabs>
+          <w:tab w:val="left" w:pos="3686"/>
+        </w:tabs>
+        <w:rPr>
+          <w:sz w:val="28"/>
+          <w:szCs w:val="28"/>
+        </w:rPr>
+      </w:pPr>
+      <w:r>
+        <w:rPr>
+          <w:sz w:val="28"/>
+          <w:szCs w:val="28"/>
+        </w:rPr>
+        <w:br w:type="page"/>
       </w:r>
     </w:p>
     <w:p>
       <w:pPr>
-        <w:pStyle w:val="Akapitzlist"/>
-        <w:numPr>
-          <w:ilvl w:val="1"/>
-          <w:numId w:val="1"/>
-        </w:numPr>
-        <w:rPr>
-          <w:sz w:val="28"/>
-          <w:szCs w:val="28"/>
-        </w:rPr>
-      </w:pPr>
-      <w:r>
-        <w:rPr>
-          <w:sz w:val="28"/>
-          <w:szCs w:val="28"/>
-        </w:rPr>
-        <w:t xml:space="preserve">użytkownik nie posiada konta i chce się zarejestrować </w:t>
-      </w:r>
+        <w:tabs>
+          <w:tab w:val="left" w:pos="3686"/>
+        </w:tabs>
+        <w:rPr>
+          <w:sz w:val="28"/>
+          <w:szCs w:val="28"/>
+        </w:rPr>
+      </w:pPr>
     </w:p>
     <w:p>
       <w:pPr>
-        <w:pStyle w:val="Akapitzlist"/>
-        <w:numPr>
-          <w:ilvl w:val="1"/>
-          <w:numId w:val="1"/>
-        </w:numPr>
-        <w:rPr>
-          <w:sz w:val="28"/>
-          <w:szCs w:val="28"/>
-        </w:rPr>
-      </w:pPr>
-      <w:r>
-        <w:rPr>
-          <w:sz w:val="28"/>
-          <w:szCs w:val="28"/>
-        </w:rPr>
-        <w:t>użytkownik wypełnia formularz rejestracji i go wysyła</w:t>
-      </w:r>
-      <w:r>
-        <w:rPr>
-          <w:sz w:val="28"/>
-          <w:szCs w:val="28"/>
-        </w:rPr>
-        <w:t xml:space="preserve"> status 200</w:t>
-      </w:r>
+        <w:tabs>
+          <w:tab w:val="left" w:pos="3686"/>
+        </w:tabs>
+        <w:rPr>
+          <w:sz w:val="28"/>
+          <w:szCs w:val="28"/>
+        </w:rPr>
+      </w:pPr>
     </w:p>
     <w:p>
       <w:pPr>
-        <w:pStyle w:val="Akapitzlist"/>
-        <w:numPr>
-          <w:ilvl w:val="1"/>
-          <w:numId w:val="1"/>
-        </w:numPr>
-        <w:rPr>
-          <w:sz w:val="28"/>
-          <w:szCs w:val="28"/>
-        </w:rPr>
-      </w:pPr>
-      <w:r>
-        <w:rPr>
-          <w:sz w:val="28"/>
-          <w:szCs w:val="28"/>
-        </w:rPr>
-        <w:t xml:space="preserve">użytkownik próbuje się zalogować </w:t>
-      </w:r>
-      <w:r>
-        <w:rPr>
-          <w:sz w:val="28"/>
-          <w:szCs w:val="28"/>
-        </w:rPr>
-        <w:t xml:space="preserve">, jeśli logowanie jest poprawne otrzymuje </w:t>
-      </w:r>
-      <w:proofErr w:type="spellStart"/>
-      <w:r>
-        <w:rPr>
-          <w:sz w:val="28"/>
-          <w:szCs w:val="28"/>
-        </w:rPr>
-        <w:t>token</w:t>
-      </w:r>
-      <w:proofErr w:type="spellEnd"/>
-      <w:r>
-        <w:rPr>
-          <w:sz w:val="28"/>
-          <w:szCs w:val="28"/>
-        </w:rPr>
-        <w:t xml:space="preserve"> statur 200</w:t>
-      </w:r>
+        <w:tabs>
+          <w:tab w:val="left" w:pos="3686"/>
+        </w:tabs>
+        <w:rPr>
+          <w:sz w:val="28"/>
+          <w:szCs w:val="28"/>
+        </w:rPr>
+      </w:pPr>
     </w:p>
     <w:p>
       <w:pPr>
-        <w:pStyle w:val="Akapitzlist"/>
-        <w:numPr>
-          <w:ilvl w:val="1"/>
-          <w:numId w:val="1"/>
-        </w:numPr>
-        <w:rPr>
-          <w:sz w:val="28"/>
-          <w:szCs w:val="28"/>
-        </w:rPr>
-      </w:pPr>
-      <w:r>
-        <w:rPr>
-          <w:sz w:val="28"/>
-          <w:szCs w:val="28"/>
-        </w:rPr>
-        <w:t xml:space="preserve">użytkownik próbuje pobrać oferty z poprawnym </w:t>
-      </w:r>
-      <w:proofErr w:type="spellStart"/>
-      <w:r>
-        <w:rPr>
-          <w:sz w:val="28"/>
-          <w:szCs w:val="28"/>
-        </w:rPr>
-        <w:t>tokenem</w:t>
-      </w:r>
-      <w:proofErr w:type="spellEnd"/>
-      <w:r>
-        <w:rPr>
-          <w:sz w:val="28"/>
-          <w:szCs w:val="28"/>
-        </w:rPr>
-        <w:t xml:space="preserve"> w bazie nie ma ofert  </w:t>
-      </w:r>
-      <w:proofErr w:type="spellStart"/>
-      <w:r>
-        <w:rPr>
-          <w:sz w:val="28"/>
-          <w:szCs w:val="28"/>
-        </w:rPr>
-        <w:t>otrzumuje</w:t>
-      </w:r>
-      <w:proofErr w:type="spellEnd"/>
-      <w:r>
-        <w:rPr>
-          <w:sz w:val="28"/>
-          <w:szCs w:val="28"/>
-        </w:rPr>
-        <w:t xml:space="preserve"> o ofert status 200</w:t>
-      </w:r>
-    </w:p>
-    <w:p>
-      <w:pPr>
-        <w:pStyle w:val="Akapitzlist"/>
-        <w:numPr>
-          <w:ilvl w:val="1"/>
-          <w:numId w:val="1"/>
-        </w:numPr>
-        <w:rPr>
-          <w:sz w:val="28"/>
-          <w:szCs w:val="28"/>
-        </w:rPr>
-      </w:pPr>
-      <w:r>
-        <w:rPr>
-          <w:sz w:val="28"/>
-          <w:szCs w:val="28"/>
-        </w:rPr>
-        <w:t>w zewnętrznej bazie są nowe oferty</w:t>
-      </w:r>
-    </w:p>
-    <w:p>
-      <w:pPr>
-        <w:pStyle w:val="Akapitzlist"/>
-        <w:numPr>
-          <w:ilvl w:val="1"/>
-          <w:numId w:val="1"/>
-        </w:numPr>
-        <w:rPr>
-          <w:sz w:val="28"/>
-          <w:szCs w:val="28"/>
-        </w:rPr>
-      </w:pPr>
-      <w:r>
-        <w:rPr>
-          <w:sz w:val="28"/>
-          <w:szCs w:val="28"/>
-        </w:rPr>
-        <w:t xml:space="preserve"> </w:t>
-      </w:r>
-      <w:proofErr w:type="spellStart"/>
-      <w:r>
-        <w:rPr>
-          <w:sz w:val="28"/>
-          <w:szCs w:val="28"/>
-        </w:rPr>
-        <w:t>apka</w:t>
-      </w:r>
-      <w:proofErr w:type="spellEnd"/>
-      <w:r>
-        <w:rPr>
-          <w:sz w:val="28"/>
-          <w:szCs w:val="28"/>
-        </w:rPr>
-        <w:t xml:space="preserve"> odpytuje zewnętrzny serwer i dodaje nowe oferty</w:t>
-      </w:r>
-    </w:p>
-    <w:p>
-      <w:pPr>
-        <w:pStyle w:val="Akapitzlist"/>
-        <w:numPr>
-          <w:ilvl w:val="1"/>
-          <w:numId w:val="1"/>
-        </w:numPr>
-        <w:rPr>
-          <w:sz w:val="28"/>
-          <w:szCs w:val="28"/>
-        </w:rPr>
-      </w:pPr>
-      <w:r>
-        <w:rPr>
-          <w:sz w:val="28"/>
-          <w:szCs w:val="28"/>
-        </w:rPr>
-        <w:t xml:space="preserve"> Użytkownik próbuje pobrać nieistniejącą ofertę – otrzymuje 404</w:t>
-      </w:r>
-    </w:p>
-    <w:p>
-      <w:pPr>
-        <w:pStyle w:val="Akapitzlist"/>
-        <w:numPr>
-          <w:ilvl w:val="1"/>
-          <w:numId w:val="1"/>
-        </w:numPr>
-        <w:rPr>
-          <w:sz w:val="28"/>
-          <w:szCs w:val="28"/>
-        </w:rPr>
-      </w:pPr>
-      <w:r>
-        <w:rPr>
-          <w:sz w:val="28"/>
-          <w:szCs w:val="28"/>
-        </w:rPr>
-        <w:t xml:space="preserve"> Użytkownik </w:t>
-      </w:r>
-      <w:proofErr w:type="spellStart"/>
-      <w:r>
-        <w:rPr>
-          <w:sz w:val="28"/>
-          <w:szCs w:val="28"/>
-        </w:rPr>
-        <w:t>probuje</w:t>
-      </w:r>
-      <w:proofErr w:type="spellEnd"/>
-      <w:r>
-        <w:rPr>
-          <w:sz w:val="28"/>
-          <w:szCs w:val="28"/>
-        </w:rPr>
-        <w:t xml:space="preserve"> pobrać istniejącą ofertę – otrzymuje ją z kodem 200</w:t>
-      </w:r>
-    </w:p>
-    <w:p>
-      <w:pPr>
-        <w:pStyle w:val="Akapitzlist"/>
-        <w:numPr>
-          <w:ilvl w:val="1"/>
-          <w:numId w:val="1"/>
-        </w:numPr>
-        <w:rPr>
-          <w:sz w:val="28"/>
-          <w:szCs w:val="28"/>
-        </w:rPr>
-      </w:pPr>
-      <w:r>
-        <w:rPr>
-          <w:sz w:val="28"/>
-          <w:szCs w:val="28"/>
-        </w:rPr>
-        <w:t xml:space="preserve"> </w:t>
-      </w:r>
-      <w:proofErr w:type="spellStart"/>
-      <w:r>
-        <w:rPr>
-          <w:sz w:val="28"/>
-          <w:szCs w:val="28"/>
-        </w:rPr>
-        <w:t>apka</w:t>
-      </w:r>
-      <w:proofErr w:type="spellEnd"/>
-      <w:r>
-        <w:rPr>
-          <w:sz w:val="28"/>
-          <w:szCs w:val="28"/>
-        </w:rPr>
-        <w:t xml:space="preserve"> odpytuje zewnętrzny serwer i dodaje nowe oferty</w:t>
-      </w:r>
-    </w:p>
-    <w:p>
-      <w:pPr>
-        <w:pStyle w:val="Akapitzlist"/>
-        <w:numPr>
-          <w:ilvl w:val="1"/>
-          <w:numId w:val="1"/>
-        </w:numPr>
-        <w:rPr>
-          <w:sz w:val="28"/>
-          <w:szCs w:val="28"/>
-        </w:rPr>
-      </w:pPr>
-      <w:r>
-        <w:rPr>
-          <w:sz w:val="28"/>
-          <w:szCs w:val="28"/>
-        </w:rPr>
-        <w:t>jeśli nie ma ofert lub od ostatniego zapytania upłynęło 3 godziny to zostaje odpytana zdalna baza</w:t>
-      </w:r>
-    </w:p>
-    <w:p>
-      <w:pPr>
-        <w:pStyle w:val="Akapitzlist"/>
-        <w:numPr>
-          <w:ilvl w:val="1"/>
-          <w:numId w:val="1"/>
-        </w:numPr>
-        <w:rPr>
-          <w:sz w:val="28"/>
-          <w:szCs w:val="28"/>
-        </w:rPr>
-      </w:pPr>
-      <w:r>
-        <w:rPr>
-          <w:sz w:val="28"/>
-          <w:szCs w:val="28"/>
-        </w:rPr>
-        <w:t xml:space="preserve">użytkownik </w:t>
-      </w:r>
-      <w:r>
-        <w:rPr>
-          <w:sz w:val="28"/>
-          <w:szCs w:val="28"/>
-        </w:rPr>
-        <w:t xml:space="preserve">wysyła zapytanie o oferty </w:t>
-      </w:r>
-      <w:r>
-        <w:rPr>
-          <w:sz w:val="28"/>
-          <w:szCs w:val="28"/>
-        </w:rPr>
-        <w:t>otrzymuje oferty</w:t>
-      </w:r>
-      <w:r>
-        <w:rPr>
-          <w:sz w:val="28"/>
-          <w:szCs w:val="28"/>
-        </w:rPr>
-        <w:t xml:space="preserve"> z kodem 200</w:t>
-      </w:r>
-    </w:p>
-    <w:p>
-      <w:pPr>
-        <w:pStyle w:val="Akapitzlist"/>
-        <w:numPr>
-          <w:ilvl w:val="1"/>
-          <w:numId w:val="1"/>
-        </w:numPr>
-        <w:rPr>
-          <w:sz w:val="28"/>
-          <w:szCs w:val="28"/>
-        </w:rPr>
-      </w:pPr>
-      <w:r>
-        <w:rPr>
-          <w:sz w:val="28"/>
-          <w:szCs w:val="28"/>
-        </w:rPr>
-        <w:t xml:space="preserve">wylogowanie ręczne lub auto. </w:t>
-      </w:r>
-    </w:p>
-    <w:p>
-      <w:pPr>
-        <w:rPr>
-          <w:sz w:val="28"/>
-          <w:szCs w:val="28"/>
-        </w:rPr>
-      </w:pPr>
-      <w:r>
-        <w:rPr>
-          <w:sz w:val="28"/>
-          <w:szCs w:val="28"/>
-        </w:rPr>
-        <w:br w:type="page"/>
-      </w:r>
-    </w:p>
-    <w:p>
-      <w:pPr>
-        <w:pStyle w:val="Akapitzlist"/>
-        <w:ind w:left="1440"/>
+        <w:tabs>
+          <w:tab w:val="left" w:pos="3686"/>
+        </w:tabs>
         <w:rPr>
           <w:sz w:val="28"/>
           <w:szCs w:val="28"/>
@@ -924,7 +911,6 @@
           <w:sz w:val="28"/>
           <w:szCs w:val="28"/>
         </w:rPr>
-        <w:lastRenderedPageBreak/>
         <mc:AlternateContent>
           <mc:Choice Requires="wps">
             <w:drawing>
@@ -1237,7 +1223,7 @@
           </mc:Choice>
           <mc:Fallback>
             <w:pict>
-              <v:rect w14:anchorId="653FCA54" id="Prostokąt 23" o:spid="_x0000_s1026" style="position:absolute;left:0;text-align:left;margin-left:415.15pt;margin-top:-24.75pt;width:138pt;height:38.25pt;z-index:251694080;visibility:visible;mso-wrap-style:square;mso-width-percent:0;mso-height-percent:0;mso-wrap-distance-left:9pt;mso-wrap-distance-top:0;mso-wrap-distance-right:9pt;mso-wrap-distance-bottom:0;mso-position-horizontal:absolute;mso-position-horizontal-relative:text;mso-position-vertical:absolute;mso-position-vertical-relative:text;mso-width-percent:0;mso-height-percent:0;mso-width-relative:margin;mso-height-relative:margin;v-text-anchor:middle" o:gfxdata="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" fillcolor="#4472c4 [3204]" strokecolor="#1f3763 [1604]" strokeweight="1pt">
+              <v:rect w14:anchorId="653FCA54" id="Prostokąt 23" o:spid="_x0000_s1026" style="position:absolute;margin-left:415.15pt;margin-top:-24.75pt;width:138pt;height:38.25pt;z-index:251694080;visibility:visible;mso-wrap-style:square;mso-width-percent:0;mso-height-percent:0;mso-wrap-distance-left:9pt;mso-wrap-distance-top:0;mso-wrap-distance-right:9pt;mso-wrap-distance-bottom:0;mso-position-horizontal:absolute;mso-position-horizontal-relative:text;mso-position-vertical:absolute;mso-position-vertical-relative:text;mso-width-percent:0;mso-height-percent:0;mso-width-relative:margin;mso-height-relative:margin;v-text-anchor:middle" o:gfxdata="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" fillcolor="#4472c4 [3204]" strokecolor="#1f3763 [1604]" strokeweight="1pt">
                 <v:textbox>
                   <w:txbxContent>
                     <w:p>
@@ -1421,7 +1407,7 @@
           </mc:Choice>
           <mc:Fallback>
             <w:pict>
-              <v:rect w14:anchorId="79944FE5" id="Prostokąt 8" o:spid="_x0000_s1027" style="position:absolute;left:0;text-align:left;margin-left:179.65pt;margin-top:199.95pt;width:138pt;height:38.25pt;z-index:251668480;visibility:visible;mso-wrap-style:square;mso-width-percent:0;mso-height-percent:0;mso-wrap-distance-left:9pt;mso-wrap-distance-top:0;mso-wrap-distance-right:9pt;mso-wrap-distance-bottom:0;mso-position-horizontal:absolute;mso-position-horizontal-relative:text;mso-position-vertical:absolute;mso-position-vertical-relative:text;mso-width-percent:0;mso-height-percent:0;mso-width-relative:margin;mso-height-relative:margin;v-text-anchor:middle" o:gfxdata="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" fillcolor="#4472c4 [3204]" strokecolor="#1f3763 [1604]" strokeweight="1pt">
+              <v:rect w14:anchorId="79944FE5" id="Prostokąt 8" o:spid="_x0000_s1027" style="position:absolute;margin-left:179.65pt;margin-top:199.95pt;width:138pt;height:38.25pt;z-index:251668480;visibility:visible;mso-wrap-style:square;mso-width-percent:0;mso-height-percent:0;mso-wrap-distance-left:9pt;mso-wrap-distance-top:0;mso-wrap-distance-right:9pt;mso-wrap-distance-bottom:0;mso-position-horizontal:absolute;mso-position-horizontal-relative:text;mso-position-vertical:absolute;mso-position-vertical-relative:text;mso-width-percent:0;mso-height-percent:0;mso-width-relative:margin;mso-height-relative:margin;v-text-anchor:middle" o:gfxdata="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" fillcolor="#4472c4 [3204]" strokecolor="#1f3763 [1604]" strokeweight="1pt">
                 <v:textbox>
                   <w:txbxContent>
                     <w:p>
@@ -1615,7 +1601,7 @@
           </mc:Choice>
           <mc:Fallback>
             <w:pict>
-              <v:rect w14:anchorId="2355B06D" id="Prostokąt 10" o:spid="_x0000_s1028" style="position:absolute;left:0;text-align:left;margin-left:4.15pt;margin-top:120.4pt;width:138pt;height:38.25pt;z-index:251672576;visibility:visible;mso-wrap-style:square;mso-width-percent:0;mso-height-percent:0;mso-wrap-distance-left:9pt;mso-wrap-distance-top:0;mso-wrap-distance-right:9pt;mso-wrap-distance-bottom:0;mso-position-horizontal:absolute;mso-position-horizontal-relative:text;mso-position-vertical:absolute;mso-position-vertical-relative:text;mso-width-percent:0;mso-height-percent:0;mso-width-relative:margin;mso-height-relative:margin;v-text-anchor:middle" o:gfxdata="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" fillcolor="#4472c4 [3204]" strokecolor="#1f3763 [1604]" strokeweight="1pt">
+              <v:rect w14:anchorId="2355B06D" id="Prostokąt 10" o:spid="_x0000_s1028" style="position:absolute;margin-left:4.15pt;margin-top:120.4pt;width:138pt;height:38.25pt;z-index:251672576;visibility:visible;mso-wrap-style:square;mso-width-percent:0;mso-height-percent:0;mso-wrap-distance-left:9pt;mso-wrap-distance-top:0;mso-wrap-distance-right:9pt;mso-wrap-distance-bottom:0;mso-position-horizontal:absolute;mso-position-horizontal-relative:text;mso-position-vertical:absolute;mso-position-vertical-relative:text;mso-width-percent:0;mso-height-percent:0;mso-width-relative:margin;mso-height-relative:margin;v-text-anchor:middle" o:gfxdata="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" fillcolor="#4472c4 [3204]" strokecolor="#1f3763 [1604]" strokeweight="1pt">
                 <v:textbox>
                   <w:txbxContent>
                     <w:p>
@@ -1755,7 +1741,7 @@
                 </v:handles>
                 <o:complex v:ext="view"/>
               </v:shapetype>
-              <v:shape id="Uśmiechnięta buźka 26" o:spid="_x0000_s1029" type="#_x0000_t96" style="position:absolute;left:0;text-align:left;margin-left:142.15pt;margin-top:-64.85pt;width:98.25pt;height:90pt;z-index:251698176;visibility:visible;mso-wrap-style:square;mso-width-percent:0;mso-height-percent:0;mso-wrap-distance-left:9pt;mso-wrap-distance-top:0;mso-wrap-distance-right:9pt;mso-wrap-distance-bottom:0;mso-position-horizontal:absolute;mso-position-horizontal-relative:text;mso-position-vertical:absolute;mso-position-vertical-relative:text;mso-width-percent:0;mso-height-percent:0;mso-width-relative:margin;mso-height-relative:margin;v-text-anchor:middle" o:gfxdata="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" fillcolor="#4472c4 [3204]" strokecolor="#1f3763 [1604]" strokeweight="1pt">
+              <v:shape id="Uśmiechnięta buźka 26" o:spid="_x0000_s1029" type="#_x0000_t96" style="position:absolute;margin-left:142.15pt;margin-top:-64.85pt;width:98.25pt;height:90pt;z-index:251698176;visibility:visible;mso-wrap-style:square;mso-width-percent:0;mso-height-percent:0;mso-wrap-distance-left:9pt;mso-wrap-distance-top:0;mso-wrap-distance-right:9pt;mso-wrap-distance-bottom:0;mso-position-horizontal:absolute;mso-position-horizontal-relative:text;mso-position-vertical:absolute;mso-position-vertical-relative:text;mso-width-percent:0;mso-height-percent:0;mso-width-relative:margin;mso-height-relative:margin;v-text-anchor:middle" o:gfxdata="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" fillcolor="#4472c4 [3204]" strokecolor="#1f3763 [1604]" strokeweight="1pt">
                 <v:stroke joinstyle="miter"/>
                 <v:textbox>
                   <w:txbxContent>
@@ -1794,6 +1780,28 @@
         </mc:AlternateContent>
       </w:r>
     </w:p>
+    <w:p>
+      <w:pPr>
+        <w:tabs>
+          <w:tab w:val="left" w:pos="3686"/>
+        </w:tabs>
+        <w:rPr>
+          <w:sz w:val="28"/>
+          <w:szCs w:val="28"/>
+        </w:rPr>
+      </w:pPr>
+    </w:p>
+    <w:p>
+      <w:pPr>
+        <w:tabs>
+          <w:tab w:val="left" w:pos="3686"/>
+        </w:tabs>
+        <w:rPr>
+          <w:sz w:val="28"/>
+          <w:szCs w:val="28"/>
+        </w:rPr>
+      </w:pPr>
+    </w:p>
     <w:sectPr>
       <w:pgSz w:w="16838" w:h="11906" w:orient="landscape"/>
       <w:pgMar w:top="1417" w:right="1417" w:bottom="1417" w:left="1417" w:header="708" w:footer="708" w:gutter="0"/>
@@ -1805,7 +1813,7 @@
 </file>
 
 <file path=word/numbering.xml><?xml version="1.0" encoding="utf-8"?>
-<w:numbering xmlns:wpc="http://schemas.microsoft.com/office/word/2010/wordprocessingCanvas" xmlns:cx="http://schemas.microsoft.com/office/drawing/2014/chartex" xmlns:cx1="http://schemas.microsoft.com/office/drawing/2015/9/8/chartex" xmlns:cx2="http://schemas.microsoft.com/office/drawing/2015/10/21/chartex" xmlns:cx3="http://schemas.microsoft.com/office/drawing/2016/5/9/chartex" xmlns:cx4="http://schemas.microsoft.com/office/drawing/2016/5/10/chartex" xmlns:cx5="http://schemas.microsoft.com/office/drawing/2016/5/11/chartex" xmlns:cx6="http://schemas.microsoft.com/office/drawing/2016/5/12/chartex" xmlns:cx7="http://schemas.microsoft.com/office/drawing/2016/5/13/chartex" xmlns:cx8="http://schemas.microsoft.com/office/drawing/2016/5/14/chartex" xmlns:mc="http://schemas.openxmlformats.org/markup-compatibility/2006" xmlns:aink="http://schemas.microsoft.com/office/drawing/2016/ink" xmlns:am3d="http://schemas.microsoft.com/office/drawing/2017/model3d" xmlns:o="urn:schemas-microsoft-com:office:office" xmlns:oel="http://schemas.microsoft.com/office/2019/extlst" xmlns:r="http://schemas.openxmlformats.org/officeDocument/2006/relationships" xmlns:m="http://schemas.openxmlformats.org/officeDocument/2006/math" xmlns:v="urn:schemas-microsoft-com:vml" xmlns:wp14="http://schemas.microsoft.com/office/word/2010/wordprocessingDrawing" xmlns:wp="http://schemas.openxmlformats.org/drawingml/2006/wordprocessingDrawing" xmlns:w10="urn:schemas-microsoft-com:office:word" xmlns:w="http://schemas.openxmlformats.org/wordprocessingml/2006/main" xmlns:w14="http://schemas.microsoft.com/office/word/2010/wordml" xmlns:w15="http://schemas.microsoft.com/office/word/2012/wordml" xmlns:w16cex="http://schemas.microsoft.com/office/word/2018/wordml/cex" xmlns:w16cid="http://schemas.microsoft.com/office/word/2016/wordml/cid" xmlns:w16="http://schemas.microsoft.com/office/word/2018/wordml" xmlns:w16sdtdh="http://schemas.microsoft.com/office/word/2020/wordml/sdtdatahash" xmlns:w16se="http://schemas.microsoft.com/office/word/2015/wordml/symex" xmlns:wpg="http://schemas.microsoft.com/office/word/2010/wordprocessingGroup" xmlns:wpi="http://schemas.microsoft.com/office/word/2010/wordprocessingInk" xmlns:wne="http://schemas.microsoft.com/office/word/2006/wordml" xmlns:wps="http://schemas.microsoft.com/office/word/2010/wordprocessingShape" mc:Ignorable="w14 w15 w16se w16cid w16 w16cex w16sdtdh wp14">
+<w:numbering xmlns:wpc="http://schemas.microsoft.com/office/word/2010/wordprocessingCanvas" xmlns:cx="http://schemas.microsoft.com/office/drawing/2014/chartex" xmlns:cx1="http://schemas.microsoft.com/office/drawing/2015/9/8/chartex" xmlns:cx2="http://schemas.microsoft.com/office/drawing/2015/10/21/chartex" xmlns:cx3="http://schemas.microsoft.com/office/drawing/2016/5/9/chartex" xmlns:cx4="http://schemas.microsoft.com/office/drawing/2016/5/10/chartex" xmlns:cx5="http://schemas.microsoft.com/office/drawing/2016/5/11/chartex" xmlns:cx6="http://schemas.microsoft.com/office/drawing/2016/5/12/chartex" xmlns:cx7="http://schemas.microsoft.com/office/drawing/2016/5/13/chartex" xmlns:cx8="http://schemas.microsoft.com/office/drawing/2016/5/14/chartex" xmlns:mc="http://schemas.openxmlformats.org/markup-compatibility/2006" xmlns:aink="http://schemas.microsoft.com/office/drawing/2016/ink" xmlns:am3d="http://schemas.microsoft.com/office/drawing/2017/model3d" xmlns:o="urn:schemas-microsoft-com:office:office" xmlns:oel="http://schemas.microsoft.com/office/2019/extlst" xmlns:r="http://schemas.openxmlformats.org/officeDocument/2006/relationships" xmlns:m="http://schemas.openxmlformats.org/officeDocument/2006/math" xmlns:v="urn:schemas-microsoft-com:vml" xmlns:wp14="http://schemas.microsoft.com/office/word/2010/wordprocessingDrawing" xmlns:wp="http://schemas.openxmlformats.org/drawingml/2006/wordprocessingDrawing" xmlns:w10="urn:schemas-microsoft-com:office:word" xmlns:w="http://schemas.openxmlformats.org/wordprocessingml/2006/main" xmlns:w14="http://schemas.microsoft.com/office/word/2010/wordml" xmlns:w15="http://schemas.microsoft.com/office/word/2012/wordml" xmlns:w16cex="http://schemas.microsoft.com/office/word/2018/wordml/cex" xmlns:w16cid="http://schemas.microsoft.com/office/word/2016/wordml/cid" xmlns:w16="http://schemas.microsoft.com/office/word/2018/wordml" xmlns:w16du="http://schemas.microsoft.com/office/word/2023/wordml/word16du" xmlns:w16sdtdh="http://schemas.microsoft.com/office/word/2020/wordml/sdtdatahash" xmlns:w16se="http://schemas.microsoft.com/office/word/2015/wordml/symex" xmlns:wpg="http://schemas.microsoft.com/office/word/2010/wordprocessingGroup" xmlns:wpi="http://schemas.microsoft.com/office/word/2010/wordprocessingInk" xmlns:wne="http://schemas.microsoft.com/office/word/2006/wordml" xmlns:wps="http://schemas.microsoft.com/office/word/2010/wordprocessingShape" mc:Ignorable="w14 w15 w16se w16cid w16 w16cex w16sdtdh wp14">
   <w:abstractNum w:abstractNumId="0" w15:restartNumberingAfterBreak="0">
     <w:nsid w:val="17426404"/>
     <w:multiLevelType w:val="hybridMultilevel"/>

</xml_diff>

<commit_message>
changed response status code to 204 no content in post deleting offer method, updated projekt.docx file, changed that in TypicalScenarioUser...IntegrationTest and refactored it
</commit_message>
<xml_diff>
--- a/projekt.docx
+++ b/projekt.docx
@@ -78,27 +78,7 @@
           <w:sz w:val="28"/>
           <w:szCs w:val="28"/>
         </w:rPr>
-        <w:t xml:space="preserve">klient musi używać </w:t>
-      </w:r>
-      <w:proofErr w:type="spellStart"/>
-      <w:r>
-        <w:rPr>
-          <w:rFonts w:ascii="Arial" w:hAnsi="Arial" w:cs="Arial"/>
-          <w:color w:val="000000"/>
-          <w:sz w:val="28"/>
-          <w:szCs w:val="28"/>
-        </w:rPr>
-        <w:t>tokena</w:t>
-      </w:r>
-      <w:proofErr w:type="spellEnd"/>
-      <w:r>
-        <w:rPr>
-          <w:rFonts w:ascii="Arial" w:hAnsi="Arial" w:cs="Arial"/>
-          <w:color w:val="000000"/>
-          <w:sz w:val="28"/>
-          <w:szCs w:val="28"/>
-        </w:rPr>
-        <w:t>, żeby zobaczyć oferty</w:t>
+        <w:t>klient musi używać tokena, żeby zobaczyć oferty</w:t>
       </w:r>
     </w:p>
     <w:p>
@@ -191,27 +171,7 @@
           <w:sz w:val="28"/>
           <w:szCs w:val="28"/>
         </w:rPr>
-        <w:t xml:space="preserve">oferty w bazie nie mogą się powtarzać (decyduje </w:t>
-      </w:r>
-      <w:proofErr w:type="spellStart"/>
-      <w:r>
-        <w:rPr>
-          <w:rFonts w:ascii="Arial" w:hAnsi="Arial" w:cs="Arial"/>
-          <w:color w:val="000000"/>
-          <w:sz w:val="28"/>
-          <w:szCs w:val="28"/>
-        </w:rPr>
-        <w:t>url</w:t>
-      </w:r>
-      <w:proofErr w:type="spellEnd"/>
-      <w:r>
-        <w:rPr>
-          <w:rFonts w:ascii="Arial" w:hAnsi="Arial" w:cs="Arial"/>
-          <w:color w:val="000000"/>
-          <w:sz w:val="28"/>
-          <w:szCs w:val="28"/>
-        </w:rPr>
-        <w:t xml:space="preserve"> oferty)</w:t>
+        <w:t>oferty w bazie nie mogą się powtarzać (decyduje url oferty)</w:t>
       </w:r>
     </w:p>
     <w:p>
@@ -545,33 +505,7 @@
           <w14:ligatures w14:val="none"/>
         </w:rPr>
         <w:br/>
-        <w:t xml:space="preserve">7.użytkownik próbuje się zalogować , jeśli logowanie jest poprawne otrzymuje </w:t>
-      </w:r>
-      <w:proofErr w:type="spellStart"/>
-      <w:r>
-        <w:rPr>
-          <w:rFonts w:ascii="Courier New" w:eastAsia="Times New Roman" w:hAnsi="Courier New" w:cs="Courier New"/>
-          <w:color w:val="808080"/>
-          <w:kern w:val="0"/>
-          <w:sz w:val="24"/>
-          <w:szCs w:val="24"/>
-          <w:lang w:eastAsia="pl-PL"/>
-          <w14:ligatures w14:val="none"/>
-        </w:rPr>
-        <w:t>token</w:t>
-      </w:r>
-      <w:proofErr w:type="spellEnd"/>
-      <w:r>
-        <w:rPr>
-          <w:rFonts w:ascii="Courier New" w:eastAsia="Times New Roman" w:hAnsi="Courier New" w:cs="Courier New"/>
-          <w:color w:val="808080"/>
-          <w:kern w:val="0"/>
-          <w:sz w:val="24"/>
-          <w:szCs w:val="24"/>
-          <w:lang w:eastAsia="pl-PL"/>
-          <w14:ligatures w14:val="none"/>
-        </w:rPr>
-        <w:t xml:space="preserve"> status 200</w:t>
+        <w:t>7.użytkownik próbuje się zalogować , jeśli logowanie jest poprawne otrzymuje token status 200</w:t>
       </w:r>
       <w:r>
         <w:rPr>
@@ -584,59 +518,7 @@
           <w14:ligatures w14:val="none"/>
         </w:rPr>
         <w:br/>
-        <w:t xml:space="preserve">8.użytkownik próbuje pobrać oferty z poprawnym </w:t>
-      </w:r>
-      <w:proofErr w:type="spellStart"/>
-      <w:r>
-        <w:rPr>
-          <w:rFonts w:ascii="Courier New" w:eastAsia="Times New Roman" w:hAnsi="Courier New" w:cs="Courier New"/>
-          <w:color w:val="808080"/>
-          <w:kern w:val="0"/>
-          <w:sz w:val="24"/>
-          <w:szCs w:val="24"/>
-          <w:lang w:eastAsia="pl-PL"/>
-          <w14:ligatures w14:val="none"/>
-        </w:rPr>
-        <w:t>tokenem</w:t>
-      </w:r>
-      <w:proofErr w:type="spellEnd"/>
-      <w:r>
-        <w:rPr>
-          <w:rFonts w:ascii="Courier New" w:eastAsia="Times New Roman" w:hAnsi="Courier New" w:cs="Courier New"/>
-          <w:color w:val="808080"/>
-          <w:kern w:val="0"/>
-          <w:sz w:val="24"/>
-          <w:szCs w:val="24"/>
-          <w:lang w:eastAsia="pl-PL"/>
-          <w14:ligatures w14:val="none"/>
-        </w:rPr>
-        <w:t xml:space="preserve"> w bazie nie ma ofert  </w:t>
-      </w:r>
-      <w:proofErr w:type="spellStart"/>
-      <w:r>
-        <w:rPr>
-          <w:rFonts w:ascii="Courier New" w:eastAsia="Times New Roman" w:hAnsi="Courier New" w:cs="Courier New"/>
-          <w:color w:val="808080"/>
-          <w:kern w:val="0"/>
-          <w:sz w:val="24"/>
-          <w:szCs w:val="24"/>
-          <w:lang w:eastAsia="pl-PL"/>
-          <w14:ligatures w14:val="none"/>
-        </w:rPr>
-        <w:t>otrzumuje</w:t>
-      </w:r>
-      <w:proofErr w:type="spellEnd"/>
-      <w:r>
-        <w:rPr>
-          <w:rFonts w:ascii="Courier New" w:eastAsia="Times New Roman" w:hAnsi="Courier New" w:cs="Courier New"/>
-          <w:color w:val="808080"/>
-          <w:kern w:val="0"/>
-          <w:sz w:val="24"/>
-          <w:szCs w:val="24"/>
-          <w:lang w:eastAsia="pl-PL"/>
-          <w14:ligatures w14:val="none"/>
-        </w:rPr>
-        <w:t xml:space="preserve"> 0 ofert </w:t>
+        <w:t xml:space="preserve">8.użytkownik próbuje pobrać oferty z poprawnym tokenem w bazie nie ma ofert  otrzumuje 0 ofert </w:t>
       </w:r>
       <w:r>
         <w:rPr>
@@ -666,7 +548,7 @@
     <w:p>
       <w:pPr>
         <w:shd w:val="clear" w:color="auto" w:fill="2B2B2B"/>
-        <w:spacing w:after="0" w:line="240" w:lineRule="auto"/>
+        <w:spacing w:after="0"/>
         <w:rPr>
           <w:rFonts w:ascii="Courier New" w:eastAsia="Times New Roman" w:hAnsi="Courier New" w:cs="Courier New"/>
           <w:color w:val="808080"/>
@@ -700,22 +582,104 @@
           <w14:ligatures w14:val="none"/>
         </w:rPr>
         <w:br/>
-        <w:t xml:space="preserve">11.Użytkownik próbuje pobrać nieistniejącą ofertę – otrzymuje 204 - no </w:t>
-      </w:r>
-      <w:proofErr w:type="spellStart"/>
-      <w:r>
-        <w:rPr>
-          <w:rFonts w:ascii="Courier New" w:eastAsia="Times New Roman" w:hAnsi="Courier New" w:cs="Courier New"/>
-          <w:color w:val="808080"/>
-          <w:kern w:val="0"/>
-          <w:sz w:val="24"/>
-          <w:szCs w:val="24"/>
-          <w:lang w:eastAsia="pl-PL"/>
-          <w14:ligatures w14:val="none"/>
-        </w:rPr>
-        <w:t>content</w:t>
-      </w:r>
-      <w:proofErr w:type="spellEnd"/>
+        <w:t xml:space="preserve">11.Użytkownik próbuje pobrać nieistniejącą ofertę – otrzymuje </w:t>
+      </w:r>
+      <w:r>
+        <w:rPr>
+          <w:rFonts w:ascii="Courier New" w:eastAsia="Times New Roman" w:hAnsi="Courier New" w:cs="Courier New"/>
+          <w:color w:val="808080"/>
+          <w:kern w:val="0"/>
+          <w:sz w:val="24"/>
+          <w:szCs w:val="24"/>
+          <w:lang w:eastAsia="pl-PL"/>
+          <w14:ligatures w14:val="none"/>
+        </w:rPr>
+        <w:t>4</w:t>
+      </w:r>
+      <w:r>
+        <w:rPr>
+          <w:rFonts w:ascii="Courier New" w:eastAsia="Times New Roman" w:hAnsi="Courier New" w:cs="Courier New"/>
+          <w:color w:val="808080"/>
+          <w:kern w:val="0"/>
+          <w:sz w:val="24"/>
+          <w:szCs w:val="24"/>
+          <w:lang w:eastAsia="pl-PL"/>
+          <w14:ligatures w14:val="none"/>
+        </w:rPr>
+        <w:t xml:space="preserve">04 </w:t>
+      </w:r>
+      <w:r>
+        <w:rPr>
+          <w:rFonts w:ascii="Courier New" w:eastAsia="Times New Roman" w:hAnsi="Courier New" w:cs="Courier New"/>
+          <w:color w:val="808080"/>
+          <w:kern w:val="0"/>
+          <w:sz w:val="24"/>
+          <w:szCs w:val="24"/>
+          <w:lang w:eastAsia="pl-PL"/>
+          <w14:ligatures w14:val="none"/>
+        </w:rPr>
+        <w:t>–</w:t>
+      </w:r>
+      <w:r>
+        <w:rPr>
+          <w:rFonts w:ascii="Courier New" w:eastAsia="Times New Roman" w:hAnsi="Courier New" w:cs="Courier New"/>
+          <w:color w:val="808080"/>
+          <w:kern w:val="0"/>
+          <w:sz w:val="24"/>
+          <w:szCs w:val="24"/>
+          <w:lang w:eastAsia="pl-PL"/>
+          <w14:ligatures w14:val="none"/>
+        </w:rPr>
+        <w:t xml:space="preserve"> </w:t>
+      </w:r>
+      <w:r>
+        <w:rPr>
+          <w:rFonts w:ascii="Courier New" w:eastAsia="Times New Roman" w:hAnsi="Courier New" w:cs="Courier New"/>
+          <w:color w:val="808080"/>
+          <w:kern w:val="0"/>
+          <w:sz w:val="24"/>
+          <w:szCs w:val="24"/>
+          <w:lang w:eastAsia="pl-PL"/>
+          <w14:ligatures w14:val="none"/>
+        </w:rPr>
+        <w:t>not f</w:t>
+      </w:r>
+      <w:r>
+        <w:rPr>
+          <w:rFonts w:ascii="Courier New" w:eastAsia="Times New Roman" w:hAnsi="Courier New" w:cs="Courier New"/>
+          <w:color w:val="808080"/>
+          <w:kern w:val="0"/>
+          <w:sz w:val="24"/>
+          <w:szCs w:val="24"/>
+          <w:lang w:eastAsia="pl-PL"/>
+          <w14:ligatures w14:val="none"/>
+        </w:rPr>
+        <w:t>o</w:t>
+      </w:r>
+      <w:r>
+        <w:rPr>
+          <w:rFonts w:ascii="Courier New" w:eastAsia="Times New Roman" w:hAnsi="Courier New" w:cs="Courier New"/>
+          <w:color w:val="808080"/>
+          <w:kern w:val="0"/>
+          <w:sz w:val="24"/>
+          <w:szCs w:val="24"/>
+          <w:lang w:eastAsia="pl-PL"/>
+          <w14:ligatures w14:val="none"/>
+        </w:rPr>
+        <w:t>und</w:t>
+      </w:r>
+      <w:r>
+        <w:rPr>
+          <w:rFonts w:ascii="Courier New" w:eastAsia="Times New Roman" w:hAnsi="Courier New" w:cs="Courier New"/>
+          <w:color w:val="808080"/>
+          <w:kern w:val="0"/>
+          <w:sz w:val="24"/>
+          <w:szCs w:val="24"/>
+          <w:lang w:eastAsia="pl-PL"/>
+          <w14:ligatures w14:val="none"/>
+        </w:rPr>
+        <w:t xml:space="preserve"> </w:t>
+      </w:r>
       <w:r>
         <w:rPr>
           <w:rFonts w:ascii="Courier New" w:eastAsia="Times New Roman" w:hAnsi="Courier New" w:cs="Courier New"/>
@@ -764,7 +728,31 @@
           <w14:ligatures w14:val="none"/>
         </w:rPr>
         <w:br/>
-        <w:t>13.użytkownik wysyła zapytanie o oferty otrzymuje oferty z kodem 200</w:t>
+        <w:t xml:space="preserve">13.użytkownik wysyła zapytanie o oferty </w:t>
+      </w:r>
+      <w:r>
+        <w:rPr>
+          <w:rFonts w:ascii="Courier New" w:eastAsia="Times New Roman" w:hAnsi="Courier New" w:cs="Courier New"/>
+          <w:color w:val="808080"/>
+          <w:kern w:val="0"/>
+          <w:sz w:val="24"/>
+          <w:szCs w:val="24"/>
+          <w:lang w:eastAsia="pl-PL"/>
+          <w14:ligatures w14:val="none"/>
+        </w:rPr>
+        <w:t xml:space="preserve">i </w:t>
+      </w:r>
+      <w:r>
+        <w:rPr>
+          <w:rFonts w:ascii="Courier New" w:eastAsia="Times New Roman" w:hAnsi="Courier New" w:cs="Courier New"/>
+          <w:color w:val="808080"/>
+          <w:kern w:val="0"/>
+          <w:sz w:val="24"/>
+          <w:szCs w:val="24"/>
+          <w:lang w:eastAsia="pl-PL"/>
+          <w14:ligatures w14:val="none"/>
+        </w:rPr>
+        <w:t>otrzymuje oferty z kodem 200</w:t>
       </w:r>
       <w:r>
         <w:rPr>
@@ -779,11 +767,34 @@
         <w:br/>
         <w:t>14.użytkownik dodaje ofertę</w:t>
       </w:r>
+      <w:r>
+        <w:rPr>
+          <w:rFonts w:ascii="Courier New" w:eastAsia="Times New Roman" w:hAnsi="Courier New" w:cs="Courier New"/>
+          <w:color w:val="808080"/>
+          <w:kern w:val="0"/>
+          <w:sz w:val="24"/>
+          <w:szCs w:val="24"/>
+          <w:lang w:eastAsia="pl-PL"/>
+          <w14:ligatures w14:val="none"/>
+        </w:rPr>
+        <w:t xml:space="preserve"> </w:t>
+      </w:r>
+      <w:r>
+        <w:rPr>
+          <w:rFonts w:ascii="Courier New" w:eastAsia="Times New Roman" w:hAnsi="Courier New" w:cs="Courier New"/>
+          <w:color w:val="808080"/>
+          <w:kern w:val="0"/>
+          <w:sz w:val="24"/>
+          <w:szCs w:val="24"/>
+          <w:lang w:eastAsia="pl-PL"/>
+          <w14:ligatures w14:val="none"/>
+        </w:rPr>
+        <w:t xml:space="preserve"> i otrzymuję ją w odpowiedzi z nadanym numerem id oraz otrzymuje status 201</w:t>
+      </w:r>
     </w:p>
     <w:p>
       <w:pPr>
         <w:shd w:val="clear" w:color="auto" w:fill="2B2B2B"/>
-        <w:spacing w:after="0" w:line="240" w:lineRule="auto"/>
         <w:rPr>
           <w:rFonts w:ascii="Courier New" w:eastAsia="Times New Roman" w:hAnsi="Courier New" w:cs="Courier New"/>
           <w:color w:val="A9B7C6"/>
@@ -805,6 +816,18 @@
           <w14:ligatures w14:val="none"/>
         </w:rPr>
         <w:t>15.uzytkownik usuwa dodaną ofertę</w:t>
+      </w:r>
+      <w:r>
+        <w:rPr>
+          <w:rFonts w:ascii="Courier New" w:eastAsia="Times New Roman" w:hAnsi="Courier New" w:cs="Courier New"/>
+          <w:color w:val="808080"/>
+          <w:kern w:val="0"/>
+          <w:sz w:val="24"/>
+          <w:szCs w:val="24"/>
+          <w:lang w:eastAsia="pl-PL"/>
+          <w14:ligatures w14:val="none"/>
+        </w:rPr>
+        <w:t xml:space="preserve"> i otrzymuje status 204 no content oraz oferta zostaje usunięta.</w:t>
       </w:r>
       <w:r>
         <w:rPr>
@@ -1804,7 +1827,7 @@
     </w:p>
     <w:sectPr>
       <w:pgSz w:w="16838" w:h="11906" w:orient="landscape"/>
-      <w:pgMar w:top="1417" w:right="1417" w:bottom="1417" w:left="1417" w:header="708" w:footer="708" w:gutter="0"/>
+      <w:pgMar w:top="720" w:right="720" w:bottom="720" w:left="720" w:header="708" w:footer="708" w:gutter="0"/>
       <w:cols w:space="708"/>
       <w:docGrid w:linePitch="360"/>
     </w:sectPr>

</xml_diff>

<commit_message>
added authorization functionality, added support authorization for swagger, added few annotation to classes and methods for swagger
</commit_message>
<xml_diff>
--- a/projekt.docx
+++ b/projekt.docx
@@ -78,7 +78,27 @@
           <w:sz w:val="28"/>
           <w:szCs w:val="28"/>
         </w:rPr>
-        <w:t>klient musi używać tokena, żeby zobaczyć oferty</w:t>
+        <w:t xml:space="preserve">klient musi używać </w:t>
+      </w:r>
+      <w:proofErr w:type="spellStart"/>
+      <w:r>
+        <w:rPr>
+          <w:rFonts w:ascii="Arial" w:hAnsi="Arial" w:cs="Arial"/>
+          <w:color w:val="000000"/>
+          <w:sz w:val="28"/>
+          <w:szCs w:val="28"/>
+        </w:rPr>
+        <w:t>tokena</w:t>
+      </w:r>
+      <w:proofErr w:type="spellEnd"/>
+      <w:r>
+        <w:rPr>
+          <w:rFonts w:ascii="Arial" w:hAnsi="Arial" w:cs="Arial"/>
+          <w:color w:val="000000"/>
+          <w:sz w:val="28"/>
+          <w:szCs w:val="28"/>
+        </w:rPr>
+        <w:t>, żeby zobaczyć oferty</w:t>
       </w:r>
     </w:p>
     <w:p>
@@ -171,7 +191,27 @@
           <w:sz w:val="28"/>
           <w:szCs w:val="28"/>
         </w:rPr>
-        <w:t>oferty w bazie nie mogą się powtarzać (decyduje url oferty)</w:t>
+        <w:t xml:space="preserve">oferty w bazie nie mogą się powtarzać (decyduje </w:t>
+      </w:r>
+      <w:proofErr w:type="spellStart"/>
+      <w:r>
+        <w:rPr>
+          <w:rFonts w:ascii="Arial" w:hAnsi="Arial" w:cs="Arial"/>
+          <w:color w:val="000000"/>
+          <w:sz w:val="28"/>
+          <w:szCs w:val="28"/>
+        </w:rPr>
+        <w:t>url</w:t>
+      </w:r>
+      <w:proofErr w:type="spellEnd"/>
+      <w:r>
+        <w:rPr>
+          <w:rFonts w:ascii="Arial" w:hAnsi="Arial" w:cs="Arial"/>
+          <w:color w:val="000000"/>
+          <w:sz w:val="28"/>
+          <w:szCs w:val="28"/>
+        </w:rPr>
+        <w:t xml:space="preserve"> oferty)</w:t>
       </w:r>
     </w:p>
     <w:p>
@@ -383,10 +423,9 @@
     <w:p>
       <w:pPr>
         <w:shd w:val="clear" w:color="auto" w:fill="2B2B2B"/>
-        <w:spacing w:after="0" w:line="240" w:lineRule="auto"/>
-        <w:rPr>
-          <w:rFonts w:ascii="Courier New" w:eastAsia="Times New Roman" w:hAnsi="Courier New" w:cs="Courier New"/>
-          <w:color w:val="808080"/>
+        <w:rPr>
+          <w:rFonts w:ascii="Courier New" w:eastAsia="Times New Roman" w:hAnsi="Courier New" w:cs="Courier New"/>
+          <w:color w:val="A9B7C6"/>
           <w:kern w:val="0"/>
           <w:sz w:val="24"/>
           <w:szCs w:val="24"/>
@@ -479,7 +518,68 @@
           <w14:ligatures w14:val="none"/>
         </w:rPr>
         <w:br/>
-        <w:t>5.użytkownik nie posiada konta i chce się zarejestrować</w:t>
+      </w:r>
+      <w:r>
+        <w:rPr>
+          <w:rFonts w:ascii="Courier New" w:eastAsia="Times New Roman" w:hAnsi="Courier New" w:cs="Courier New"/>
+          <w:color w:val="808080"/>
+          <w:kern w:val="0"/>
+          <w:sz w:val="24"/>
+          <w:szCs w:val="24"/>
+          <w:lang w:eastAsia="pl-PL"/>
+          <w14:ligatures w14:val="none"/>
+        </w:rPr>
+        <w:t xml:space="preserve">5.użytkownik nie posiada konta i chce się zarejestrować, wysyła formularz </w:t>
+      </w:r>
+      <w:proofErr w:type="spellStart"/>
+      <w:r>
+        <w:rPr>
+          <w:rFonts w:ascii="Courier New" w:eastAsia="Times New Roman" w:hAnsi="Courier New" w:cs="Courier New"/>
+          <w:color w:val="808080"/>
+          <w:kern w:val="0"/>
+          <w:sz w:val="24"/>
+          <w:szCs w:val="24"/>
+          <w:lang w:eastAsia="pl-PL"/>
+          <w14:ligatures w14:val="none"/>
+        </w:rPr>
+        <w:t>reje</w:t>
+      </w:r>
+      <w:r>
+        <w:rPr>
+          <w:rFonts w:ascii="Courier New" w:eastAsia="Times New Roman" w:hAnsi="Courier New" w:cs="Courier New"/>
+          <w:color w:val="808080"/>
+          <w:kern w:val="0"/>
+          <w:sz w:val="24"/>
+          <w:szCs w:val="24"/>
+          <w:lang w:eastAsia="pl-PL"/>
+          <w14:ligatures w14:val="none"/>
+        </w:rPr>
+        <w:t>st</w:t>
+      </w:r>
+      <w:proofErr w:type="spellEnd"/>
+      <w:r>
+        <w:rPr>
+          <w:rFonts w:ascii="Courier New" w:eastAsia="Times New Roman" w:hAnsi="Courier New" w:cs="Courier New"/>
+          <w:color w:val="808080"/>
+          <w:kern w:val="0"/>
+          <w:sz w:val="24"/>
+          <w:szCs w:val="24"/>
+          <w:lang w:eastAsia="pl-PL"/>
+          <w14:ligatures w14:val="none"/>
+        </w:rPr>
+        <w:t>.</w:t>
+      </w:r>
+      <w:r>
+        <w:rPr>
+          <w:rFonts w:ascii="Courier New" w:eastAsia="Times New Roman" w:hAnsi="Courier New" w:cs="Courier New"/>
+          <w:color w:val="808080"/>
+          <w:kern w:val="0"/>
+          <w:sz w:val="24"/>
+          <w:szCs w:val="24"/>
+          <w:lang w:eastAsia="pl-PL"/>
+          <w14:ligatures w14:val="none"/>
+        </w:rPr>
+        <w:t xml:space="preserve"> i otrzymuje status 201</w:t>
       </w:r>
       <w:r>
         <w:rPr>
@@ -492,7 +592,56 @@
           <w14:ligatures w14:val="none"/>
         </w:rPr>
         <w:br/>
-        <w:t>6.użytkownik wypełnia formularz rejestracji i go wysyła status 200</w:t>
+      </w:r>
+      <w:r>
+        <w:rPr>
+          <w:rFonts w:ascii="Courier New" w:eastAsia="Times New Roman" w:hAnsi="Courier New" w:cs="Courier New"/>
+          <w:color w:val="808080"/>
+          <w:kern w:val="0"/>
+          <w:sz w:val="24"/>
+          <w:szCs w:val="24"/>
+          <w:lang w:eastAsia="pl-PL"/>
+          <w14:ligatures w14:val="none"/>
+        </w:rPr>
+        <w:t>6</w:t>
+      </w:r>
+      <w:r>
+        <w:rPr>
+          <w:rFonts w:ascii="Courier New" w:eastAsia="Times New Roman" w:hAnsi="Courier New" w:cs="Courier New"/>
+          <w:color w:val="808080"/>
+          <w:kern w:val="0"/>
+          <w:sz w:val="24"/>
+          <w:szCs w:val="24"/>
+          <w:lang w:eastAsia="pl-PL"/>
+          <w14:ligatures w14:val="none"/>
+        </w:rPr>
+        <w:t xml:space="preserve">.użytkownik próbuje się zalogować , jeśli logowanie jest poprawne otrzymuje </w:t>
+      </w:r>
+      <w:proofErr w:type="spellStart"/>
+      <w:r>
+        <w:rPr>
+          <w:rFonts w:ascii="Courier New" w:eastAsia="Times New Roman" w:hAnsi="Courier New" w:cs="Courier New"/>
+          <w:color w:val="808080"/>
+          <w:kern w:val="0"/>
+          <w:sz w:val="24"/>
+          <w:szCs w:val="24"/>
+          <w:lang w:eastAsia="pl-PL"/>
+          <w14:ligatures w14:val="none"/>
+        </w:rPr>
+        <w:t>token</w:t>
+      </w:r>
+      <w:proofErr w:type="spellEnd"/>
+      <w:r>
+        <w:rPr>
+          <w:rFonts w:ascii="Courier New" w:eastAsia="Times New Roman" w:hAnsi="Courier New" w:cs="Courier New"/>
+          <w:color w:val="808080"/>
+          <w:kern w:val="0"/>
+          <w:sz w:val="24"/>
+          <w:szCs w:val="24"/>
+          <w:lang w:eastAsia="pl-PL"/>
+          <w14:ligatures w14:val="none"/>
+        </w:rPr>
+        <w:t xml:space="preserve"> status 200</w:t>
       </w:r>
       <w:r>
         <w:rPr>
@@ -505,12 +654,87 @@
           <w14:ligatures w14:val="none"/>
         </w:rPr>
         <w:br/>
-        <w:t>7.użytkownik próbuje się zalogować , jeśli logowanie jest poprawne otrzymuje token status 200</w:t>
-      </w:r>
-      <w:r>
-        <w:rPr>
-          <w:rFonts w:ascii="Courier New" w:eastAsia="Times New Roman" w:hAnsi="Courier New" w:cs="Courier New"/>
-          <w:color w:val="808080"/>
+      </w:r>
+      <w:r>
+        <w:rPr>
+          <w:rFonts w:ascii="Courier New" w:eastAsia="Times New Roman" w:hAnsi="Courier New" w:cs="Courier New"/>
+          <w:color w:val="808080"/>
+          <w:kern w:val="0"/>
+          <w:sz w:val="24"/>
+          <w:szCs w:val="24"/>
+          <w:lang w:eastAsia="pl-PL"/>
+          <w14:ligatures w14:val="none"/>
+        </w:rPr>
+        <w:t>7</w:t>
+      </w:r>
+      <w:r>
+        <w:rPr>
+          <w:rFonts w:ascii="Courier New" w:eastAsia="Times New Roman" w:hAnsi="Courier New" w:cs="Courier New"/>
+          <w:color w:val="808080"/>
+          <w:kern w:val="0"/>
+          <w:sz w:val="24"/>
+          <w:szCs w:val="24"/>
+          <w:lang w:eastAsia="pl-PL"/>
+          <w14:ligatures w14:val="none"/>
+        </w:rPr>
+        <w:t xml:space="preserve">.użytkownik próbuje pobrać oferty z poprawnym </w:t>
+      </w:r>
+      <w:proofErr w:type="spellStart"/>
+      <w:r>
+        <w:rPr>
+          <w:rFonts w:ascii="Courier New" w:eastAsia="Times New Roman" w:hAnsi="Courier New" w:cs="Courier New"/>
+          <w:color w:val="808080"/>
+          <w:kern w:val="0"/>
+          <w:sz w:val="24"/>
+          <w:szCs w:val="24"/>
+          <w:lang w:eastAsia="pl-PL"/>
+          <w14:ligatures w14:val="none"/>
+        </w:rPr>
+        <w:t>tokenem</w:t>
+      </w:r>
+      <w:proofErr w:type="spellEnd"/>
+      <w:r>
+        <w:rPr>
+          <w:rFonts w:ascii="Courier New" w:eastAsia="Times New Roman" w:hAnsi="Courier New" w:cs="Courier New"/>
+          <w:color w:val="808080"/>
+          <w:kern w:val="0"/>
+          <w:sz w:val="24"/>
+          <w:szCs w:val="24"/>
+          <w:lang w:eastAsia="pl-PL"/>
+          <w14:ligatures w14:val="none"/>
+        </w:rPr>
+        <w:t xml:space="preserve"> w bazie nie ma ofert  </w:t>
+      </w:r>
+      <w:proofErr w:type="spellStart"/>
+      <w:r>
+        <w:rPr>
+          <w:rFonts w:ascii="Courier New" w:eastAsia="Times New Roman" w:hAnsi="Courier New" w:cs="Courier New"/>
+          <w:color w:val="808080"/>
+          <w:kern w:val="0"/>
+          <w:sz w:val="24"/>
+          <w:szCs w:val="24"/>
+          <w:lang w:eastAsia="pl-PL"/>
+          <w14:ligatures w14:val="none"/>
+        </w:rPr>
+        <w:t>otrzumuje</w:t>
+      </w:r>
+      <w:proofErr w:type="spellEnd"/>
+      <w:r>
+        <w:rPr>
+          <w:rFonts w:ascii="Courier New" w:eastAsia="Times New Roman" w:hAnsi="Courier New" w:cs="Courier New"/>
+          <w:color w:val="808080"/>
+          <w:kern w:val="0"/>
+          <w:sz w:val="24"/>
+          <w:szCs w:val="24"/>
+          <w:lang w:eastAsia="pl-PL"/>
+          <w14:ligatures w14:val="none"/>
+        </w:rPr>
+        <w:t xml:space="preserve"> 0 ofert </w:t>
+      </w:r>
+      <w:r>
+        <w:rPr>
+          <w:rFonts w:ascii="Courier New" w:eastAsia="Times New Roman" w:hAnsi="Courier New" w:cs="Courier New"/>
+          <w:color w:val="CC7832"/>
           <w:kern w:val="0"/>
           <w:sz w:val="24"/>
           <w:szCs w:val="24"/>
@@ -518,31 +742,30 @@
           <w14:ligatures w14:val="none"/>
         </w:rPr>
         <w:br/>
-        <w:t xml:space="preserve">8.użytkownik próbuje pobrać oferty z poprawnym tokenem w bazie nie ma ofert  otrzumuje 0 ofert </w:t>
-      </w:r>
-      <w:r>
-        <w:rPr>
-          <w:rFonts w:ascii="Courier New" w:eastAsia="Times New Roman" w:hAnsi="Courier New" w:cs="Courier New"/>
-          <w:color w:val="CC7832"/>
-          <w:kern w:val="0"/>
-          <w:sz w:val="24"/>
-          <w:szCs w:val="24"/>
-          <w:lang w:eastAsia="pl-PL"/>
-          <w14:ligatures w14:val="none"/>
-        </w:rPr>
-        <w:br/>
-      </w:r>
-      <w:r>
-        <w:rPr>
-          <w:rFonts w:ascii="Courier New" w:eastAsia="Times New Roman" w:hAnsi="Courier New" w:cs="Courier New"/>
-          <w:color w:val="808080"/>
-          <w:kern w:val="0"/>
-          <w:sz w:val="24"/>
-          <w:szCs w:val="24"/>
-          <w:lang w:eastAsia="pl-PL"/>
-          <w14:ligatures w14:val="none"/>
-        </w:rPr>
-        <w:t>9.w zewnętrznej bazie są 2 nowe oferty</w:t>
+      </w:r>
+      <w:r>
+        <w:rPr>
+          <w:rFonts w:ascii="Courier New" w:eastAsia="Times New Roman" w:hAnsi="Courier New" w:cs="Courier New"/>
+          <w:color w:val="808080"/>
+          <w:kern w:val="0"/>
+          <w:sz w:val="24"/>
+          <w:szCs w:val="24"/>
+          <w:lang w:eastAsia="pl-PL"/>
+          <w14:ligatures w14:val="none"/>
+        </w:rPr>
+        <w:t>8</w:t>
+      </w:r>
+      <w:r>
+        <w:rPr>
+          <w:rFonts w:ascii="Courier New" w:eastAsia="Times New Roman" w:hAnsi="Courier New" w:cs="Courier New"/>
+          <w:color w:val="808080"/>
+          <w:kern w:val="0"/>
+          <w:sz w:val="24"/>
+          <w:szCs w:val="24"/>
+          <w:lang w:eastAsia="pl-PL"/>
+          <w14:ligatures w14:val="none"/>
+        </w:rPr>
+        <w:t>.w zewnętrznej bazie są 2 nowe oferty</w:t>
       </w:r>
     </w:p>
     <w:p>
@@ -569,7 +792,19 @@
           <w:lang w:eastAsia="pl-PL"/>
           <w14:ligatures w14:val="none"/>
         </w:rPr>
-        <w:t>10.apka odpytuje zewnętrzny serwer i dodaje nowe oferty</w:t>
+        <w:t>9</w:t>
+      </w:r>
+      <w:r>
+        <w:rPr>
+          <w:rFonts w:ascii="Courier New" w:eastAsia="Times New Roman" w:hAnsi="Courier New" w:cs="Courier New"/>
+          <w:color w:val="808080"/>
+          <w:kern w:val="0"/>
+          <w:sz w:val="24"/>
+          <w:szCs w:val="24"/>
+          <w:lang w:eastAsia="pl-PL"/>
+          <w14:ligatures w14:val="none"/>
+        </w:rPr>
+        <w:t>.apka odpytuje zewnętrzny serwer i dodaje nowe oferty</w:t>
       </w:r>
       <w:r>
         <w:rPr>
@@ -582,7 +817,31 @@
           <w14:ligatures w14:val="none"/>
         </w:rPr>
         <w:br/>
-        <w:t xml:space="preserve">11.Użytkownik próbuje pobrać nieistniejącą ofertę – otrzymuje </w:t>
+        <w:t>1</w:t>
+      </w:r>
+      <w:r>
+        <w:rPr>
+          <w:rFonts w:ascii="Courier New" w:eastAsia="Times New Roman" w:hAnsi="Courier New" w:cs="Courier New"/>
+          <w:color w:val="808080"/>
+          <w:kern w:val="0"/>
+          <w:sz w:val="24"/>
+          <w:szCs w:val="24"/>
+          <w:lang w:eastAsia="pl-PL"/>
+          <w14:ligatures w14:val="none"/>
+        </w:rPr>
+        <w:t>0</w:t>
+      </w:r>
+      <w:r>
+        <w:rPr>
+          <w:rFonts w:ascii="Courier New" w:eastAsia="Times New Roman" w:hAnsi="Courier New" w:cs="Courier New"/>
+          <w:color w:val="808080"/>
+          <w:kern w:val="0"/>
+          <w:sz w:val="24"/>
+          <w:szCs w:val="24"/>
+          <w:lang w:eastAsia="pl-PL"/>
+          <w14:ligatures w14:val="none"/>
+        </w:rPr>
+        <w:t xml:space="preserve">.Użytkownik próbuje pobrać nieistniejącą ofertę – otrzymuje </w:t>
       </w:r>
       <w:r>
         <w:rPr>
@@ -642,7 +901,20 @@
           <w:lang w:eastAsia="pl-PL"/>
           <w14:ligatures w14:val="none"/>
         </w:rPr>
-        <w:t>not f</w:t>
+        <w:t xml:space="preserve">not </w:t>
+      </w:r>
+      <w:proofErr w:type="spellStart"/>
+      <w:r>
+        <w:rPr>
+          <w:rFonts w:ascii="Courier New" w:eastAsia="Times New Roman" w:hAnsi="Courier New" w:cs="Courier New"/>
+          <w:color w:val="808080"/>
+          <w:kern w:val="0"/>
+          <w:sz w:val="24"/>
+          <w:szCs w:val="24"/>
+          <w:lang w:eastAsia="pl-PL"/>
+          <w14:ligatures w14:val="none"/>
+        </w:rPr>
+        <w:t>f</w:t>
       </w:r>
       <w:r>
         <w:rPr>
@@ -668,6 +940,7 @@
         </w:rPr>
         <w:t>und</w:t>
       </w:r>
+      <w:proofErr w:type="spellEnd"/>
       <w:r>
         <w:rPr>
           <w:rFonts w:ascii="Courier New" w:eastAsia="Times New Roman" w:hAnsi="Courier New" w:cs="Courier New"/>
@@ -691,7 +964,31 @@
           <w14:ligatures w14:val="none"/>
         </w:rPr>
         <w:br/>
-        <w:t>12.Użytkownik pr</w:t>
+        <w:t>1</w:t>
+      </w:r>
+      <w:r>
+        <w:rPr>
+          <w:rFonts w:ascii="Courier New" w:eastAsia="Times New Roman" w:hAnsi="Courier New" w:cs="Courier New"/>
+          <w:color w:val="808080"/>
+          <w:kern w:val="0"/>
+          <w:sz w:val="24"/>
+          <w:szCs w:val="24"/>
+          <w:lang w:eastAsia="pl-PL"/>
+          <w14:ligatures w14:val="none"/>
+        </w:rPr>
+        <w:t>1</w:t>
+      </w:r>
+      <w:r>
+        <w:rPr>
+          <w:rFonts w:ascii="Courier New" w:eastAsia="Times New Roman" w:hAnsi="Courier New" w:cs="Courier New"/>
+          <w:color w:val="808080"/>
+          <w:kern w:val="0"/>
+          <w:sz w:val="24"/>
+          <w:szCs w:val="24"/>
+          <w:lang w:eastAsia="pl-PL"/>
+          <w14:ligatures w14:val="none"/>
+        </w:rPr>
+        <w:t>.Użytkownik pr</w:t>
       </w:r>
       <w:r>
         <w:rPr>
@@ -728,7 +1025,31 @@
           <w14:ligatures w14:val="none"/>
         </w:rPr>
         <w:br/>
-        <w:t xml:space="preserve">13.użytkownik wysyła zapytanie o oferty </w:t>
+        <w:t>1</w:t>
+      </w:r>
+      <w:r>
+        <w:rPr>
+          <w:rFonts w:ascii="Courier New" w:eastAsia="Times New Roman" w:hAnsi="Courier New" w:cs="Courier New"/>
+          <w:color w:val="808080"/>
+          <w:kern w:val="0"/>
+          <w:sz w:val="24"/>
+          <w:szCs w:val="24"/>
+          <w:lang w:eastAsia="pl-PL"/>
+          <w14:ligatures w14:val="none"/>
+        </w:rPr>
+        <w:t>2</w:t>
+      </w:r>
+      <w:r>
+        <w:rPr>
+          <w:rFonts w:ascii="Courier New" w:eastAsia="Times New Roman" w:hAnsi="Courier New" w:cs="Courier New"/>
+          <w:color w:val="808080"/>
+          <w:kern w:val="0"/>
+          <w:sz w:val="24"/>
+          <w:szCs w:val="24"/>
+          <w:lang w:eastAsia="pl-PL"/>
+          <w14:ligatures w14:val="none"/>
+        </w:rPr>
+        <w:t xml:space="preserve">.użytkownik wysyła zapytanie o oferty </w:t>
       </w:r>
       <w:r>
         <w:rPr>
@@ -765,7 +1086,31 @@
           <w14:ligatures w14:val="none"/>
         </w:rPr>
         <w:br/>
-        <w:t>14.użytkownik dodaje ofertę</w:t>
+        <w:t>1</w:t>
+      </w:r>
+      <w:r>
+        <w:rPr>
+          <w:rFonts w:ascii="Courier New" w:eastAsia="Times New Roman" w:hAnsi="Courier New" w:cs="Courier New"/>
+          <w:color w:val="808080"/>
+          <w:kern w:val="0"/>
+          <w:sz w:val="24"/>
+          <w:szCs w:val="24"/>
+          <w:lang w:eastAsia="pl-PL"/>
+          <w14:ligatures w14:val="none"/>
+        </w:rPr>
+        <w:t>3</w:t>
+      </w:r>
+      <w:r>
+        <w:rPr>
+          <w:rFonts w:ascii="Courier New" w:eastAsia="Times New Roman" w:hAnsi="Courier New" w:cs="Courier New"/>
+          <w:color w:val="808080"/>
+          <w:kern w:val="0"/>
+          <w:sz w:val="24"/>
+          <w:szCs w:val="24"/>
+          <w:lang w:eastAsia="pl-PL"/>
+          <w14:ligatures w14:val="none"/>
+        </w:rPr>
+        <w:t>.użytkownik dodaje ofertę</w:t>
       </w:r>
       <w:r>
         <w:rPr>
@@ -815,19 +1160,69 @@
           <w:lang w:eastAsia="pl-PL"/>
           <w14:ligatures w14:val="none"/>
         </w:rPr>
-        <w:t>15.uzytkownik usuwa dodaną ofertę</w:t>
-      </w:r>
-      <w:r>
-        <w:rPr>
-          <w:rFonts w:ascii="Courier New" w:eastAsia="Times New Roman" w:hAnsi="Courier New" w:cs="Courier New"/>
-          <w:color w:val="808080"/>
-          <w:kern w:val="0"/>
-          <w:sz w:val="24"/>
-          <w:szCs w:val="24"/>
-          <w:lang w:eastAsia="pl-PL"/>
-          <w14:ligatures w14:val="none"/>
-        </w:rPr>
-        <w:t xml:space="preserve"> i otrzymuje status 204 no content oraz oferta zostaje usunięta.</w:t>
+        <w:t>1</w:t>
+      </w:r>
+      <w:r>
+        <w:rPr>
+          <w:rFonts w:ascii="Courier New" w:eastAsia="Times New Roman" w:hAnsi="Courier New" w:cs="Courier New"/>
+          <w:color w:val="808080"/>
+          <w:kern w:val="0"/>
+          <w:sz w:val="24"/>
+          <w:szCs w:val="24"/>
+          <w:lang w:eastAsia="pl-PL"/>
+          <w14:ligatures w14:val="none"/>
+        </w:rPr>
+        <w:t>4</w:t>
+      </w:r>
+      <w:r>
+        <w:rPr>
+          <w:rFonts w:ascii="Courier New" w:eastAsia="Times New Roman" w:hAnsi="Courier New" w:cs="Courier New"/>
+          <w:color w:val="808080"/>
+          <w:kern w:val="0"/>
+          <w:sz w:val="24"/>
+          <w:szCs w:val="24"/>
+          <w:lang w:eastAsia="pl-PL"/>
+          <w14:ligatures w14:val="none"/>
+        </w:rPr>
+        <w:t>.uzytkownik usuwa dodaną ofertę</w:t>
+      </w:r>
+      <w:r>
+        <w:rPr>
+          <w:rFonts w:ascii="Courier New" w:eastAsia="Times New Roman" w:hAnsi="Courier New" w:cs="Courier New"/>
+          <w:color w:val="808080"/>
+          <w:kern w:val="0"/>
+          <w:sz w:val="24"/>
+          <w:szCs w:val="24"/>
+          <w:lang w:eastAsia="pl-PL"/>
+          <w14:ligatures w14:val="none"/>
+        </w:rPr>
+        <w:t xml:space="preserve"> i otrzymuje status 204 no </w:t>
+      </w:r>
+      <w:proofErr w:type="spellStart"/>
+      <w:r>
+        <w:rPr>
+          <w:rFonts w:ascii="Courier New" w:eastAsia="Times New Roman" w:hAnsi="Courier New" w:cs="Courier New"/>
+          <w:color w:val="808080"/>
+          <w:kern w:val="0"/>
+          <w:sz w:val="24"/>
+          <w:szCs w:val="24"/>
+          <w:lang w:eastAsia="pl-PL"/>
+          <w14:ligatures w14:val="none"/>
+        </w:rPr>
+        <w:t>content</w:t>
+      </w:r>
+      <w:proofErr w:type="spellEnd"/>
+      <w:r>
+        <w:rPr>
+          <w:rFonts w:ascii="Courier New" w:eastAsia="Times New Roman" w:hAnsi="Courier New" w:cs="Courier New"/>
+          <w:color w:val="808080"/>
+          <w:kern w:val="0"/>
+          <w:sz w:val="24"/>
+          <w:szCs w:val="24"/>
+          <w:lang w:eastAsia="pl-PL"/>
+          <w14:ligatures w14:val="none"/>
+        </w:rPr>
+        <w:t xml:space="preserve"> oraz oferta zostaje usunięta.</w:t>
       </w:r>
       <w:r>
         <w:rPr>
@@ -852,7 +1247,7 @@
           <w:lang w:eastAsia="pl-PL"/>
           <w14:ligatures w14:val="none"/>
         </w:rPr>
-        <w:t>6</w:t>
+        <w:t>5</w:t>
       </w:r>
       <w:r>
         <w:rPr>

</xml_diff>